<commit_message>
completed live data generator
</commit_message>
<xml_diff>
--- a/SQLCode/ERD.docx
+++ b/SQLCode/ERD.docx
@@ -4,6 +4,649 @@
   <w:body>
     <w:p/>
     <w:p>
+      <w:r>
+        <w:rPr>
+          <w:noProof/>
+        </w:rPr>
+        <mc:AlternateContent>
+          <mc:Choice Requires="wps">
+            <w:drawing>
+              <wp:anchor distT="0" distB="0" distL="114300" distR="114300" simplePos="0" relativeHeight="251761664" behindDoc="0" locked="0" layoutInCell="1" allowOverlap="1" wp14:anchorId="4471160D" wp14:editId="43E4F2C2">
+                <wp:simplePos x="0" y="0"/>
+                <wp:positionH relativeFrom="column">
+                  <wp:posOffset>9023299</wp:posOffset>
+                </wp:positionH>
+                <wp:positionV relativeFrom="paragraph">
+                  <wp:posOffset>4508932</wp:posOffset>
+                </wp:positionV>
+                <wp:extent cx="279400" cy="588264"/>
+                <wp:effectExtent l="0" t="0" r="25400" b="21590"/>
+                <wp:wrapNone/>
+                <wp:docPr id="77" name="Straight Connector 77"/>
+                <wp:cNvGraphicFramePr/>
+                <a:graphic xmlns:a="http://schemas.openxmlformats.org/drawingml/2006/main">
+                  <a:graphicData uri="http://schemas.microsoft.com/office/word/2010/wordprocessingShape">
+                    <wps:wsp>
+                      <wps:cNvCnPr/>
+                      <wps:spPr>
+                        <a:xfrm>
+                          <a:off x="0" y="0"/>
+                          <a:ext cx="279400" cy="588264"/>
+                        </a:xfrm>
+                        <a:prstGeom prst="line">
+                          <a:avLst/>
+                        </a:prstGeom>
+                      </wps:spPr>
+                      <wps:style>
+                        <a:lnRef idx="1">
+                          <a:schemeClr val="dk1"/>
+                        </a:lnRef>
+                        <a:fillRef idx="0">
+                          <a:schemeClr val="dk1"/>
+                        </a:fillRef>
+                        <a:effectRef idx="0">
+                          <a:schemeClr val="dk1"/>
+                        </a:effectRef>
+                        <a:fontRef idx="minor">
+                          <a:schemeClr val="tx1"/>
+                        </a:fontRef>
+                      </wps:style>
+                      <wps:bodyPr/>
+                    </wps:wsp>
+                  </a:graphicData>
+                </a:graphic>
+                <wp14:sizeRelH relativeFrom="margin">
+                  <wp14:pctWidth>0</wp14:pctWidth>
+                </wp14:sizeRelH>
+                <wp14:sizeRelV relativeFrom="margin">
+                  <wp14:pctHeight>0</wp14:pctHeight>
+                </wp14:sizeRelV>
+              </wp:anchor>
+            </w:drawing>
+          </mc:Choice>
+          <mc:Fallback>
+            <w:pict>
+              <v:line w14:anchorId="0D37C300" id="Straight Connector 77" o:spid="_x0000_s1026" style="position:absolute;z-index:251761664;visibility:visible;mso-wrap-style:square;mso-width-percent:0;mso-height-percent:0;mso-wrap-distance-left:9pt;mso-wrap-distance-top:0;mso-wrap-distance-right:9pt;mso-wrap-distance-bottom:0;mso-position-horizontal:absolute;mso-position-horizontal-relative:text;mso-position-vertical:absolute;mso-position-vertical-relative:text;mso-width-percent:0;mso-height-percent:0;mso-width-relative:margin;mso-height-relative:margin" from="710.5pt,355.05pt" to="732.5pt,401.35pt" o:gfxdata="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" strokecolor="black [3200]" strokeweight=".5pt">
+                <v:stroke joinstyle="miter"/>
+              </v:line>
+            </w:pict>
+          </mc:Fallback>
+        </mc:AlternateContent>
+      </w:r>
+      <w:r>
+        <w:rPr>
+          <w:noProof/>
+        </w:rPr>
+        <mc:AlternateContent>
+          <mc:Choice Requires="wps">
+            <w:drawing>
+              <wp:anchor distT="0" distB="0" distL="114300" distR="114300" simplePos="0" relativeHeight="251691008" behindDoc="0" locked="0" layoutInCell="1" allowOverlap="1" wp14:anchorId="2C72C274" wp14:editId="497BBC42">
+                <wp:simplePos x="0" y="0"/>
+                <wp:positionH relativeFrom="column">
+                  <wp:posOffset>8489290</wp:posOffset>
+                </wp:positionH>
+                <wp:positionV relativeFrom="paragraph">
+                  <wp:posOffset>3346247</wp:posOffset>
+                </wp:positionV>
+                <wp:extent cx="1024128" cy="1163117"/>
+                <wp:effectExtent l="0" t="0" r="24130" b="18415"/>
+                <wp:wrapNone/>
+                <wp:docPr id="36" name="Text Box 36"/>
+                <wp:cNvGraphicFramePr/>
+                <a:graphic xmlns:a="http://schemas.openxmlformats.org/drawingml/2006/main">
+                  <a:graphicData uri="http://schemas.microsoft.com/office/word/2010/wordprocessingShape">
+                    <wps:wsp>
+                      <wps:cNvSpPr txBox="1"/>
+                      <wps:spPr>
+                        <a:xfrm>
+                          <a:off x="0" y="0"/>
+                          <a:ext cx="1024128" cy="1163117"/>
+                        </a:xfrm>
+                        <a:prstGeom prst="rect">
+                          <a:avLst/>
+                        </a:prstGeom>
+                        <a:solidFill>
+                          <a:schemeClr val="lt1"/>
+                        </a:solidFill>
+                        <a:ln w="6350">
+                          <a:solidFill>
+                            <a:prstClr val="black"/>
+                          </a:solidFill>
+                        </a:ln>
+                      </wps:spPr>
+                      <wps:txbx>
+                        <w:txbxContent>
+                          <w:p>
+                            <w:pPr>
+                              <w:rPr>
+                                <w:b/>
+                                <w:bCs/>
+                                <w:sz w:val="16"/>
+                                <w:szCs w:val="16"/>
+                                <w:lang w:val="en-US"/>
+                              </w:rPr>
+                            </w:pPr>
+                            <w:r>
+                              <w:rPr>
+                                <w:b/>
+                                <w:bCs/>
+                                <w:sz w:val="16"/>
+                                <w:szCs w:val="16"/>
+                                <w:lang w:val="en-US"/>
+                              </w:rPr>
+                              <w:t>schedules</w:t>
+                            </w:r>
+                          </w:p>
+                          <w:p>
+                            <w:pPr>
+                              <w:pStyle w:val="ListParagraph"/>
+                              <w:numPr>
+                                <w:ilvl w:val="0"/>
+                                <w:numId w:val="10"/>
+                              </w:numPr>
+                              <w:rPr>
+                                <w:sz w:val="16"/>
+                                <w:szCs w:val="16"/>
+                                <w:u w:val="single"/>
+                                <w:lang w:val="en-US"/>
+                              </w:rPr>
+                            </w:pPr>
+                            <w:proofErr w:type="spellStart"/>
+                            <w:r>
+                              <w:rPr>
+                                <w:sz w:val="16"/>
+                                <w:szCs w:val="16"/>
+                                <w:u w:val="single"/>
+                                <w:lang w:val="en-US"/>
+                              </w:rPr>
+                              <w:t>gameID</w:t>
+                            </w:r>
+                            <w:proofErr w:type="spellEnd"/>
+                          </w:p>
+                          <w:p>
+                            <w:pPr>
+                              <w:pStyle w:val="ListParagraph"/>
+                              <w:numPr>
+                                <w:ilvl w:val="0"/>
+                                <w:numId w:val="10"/>
+                              </w:numPr>
+                              <w:rPr>
+                                <w:sz w:val="16"/>
+                                <w:szCs w:val="16"/>
+                                <w:lang w:val="en-US"/>
+                              </w:rPr>
+                            </w:pPr>
+                            <w:proofErr w:type="spellStart"/>
+                            <w:r>
+                              <w:rPr>
+                                <w:sz w:val="16"/>
+                                <w:szCs w:val="16"/>
+                                <w:lang w:val="en-US"/>
+                              </w:rPr>
+                              <w:t>seasonID</w:t>
+                            </w:r>
+                            <w:proofErr w:type="spellEnd"/>
+                          </w:p>
+                          <w:p>
+                            <w:pPr>
+                              <w:pStyle w:val="ListParagraph"/>
+                              <w:numPr>
+                                <w:ilvl w:val="0"/>
+                                <w:numId w:val="10"/>
+                              </w:numPr>
+                              <w:rPr>
+                                <w:sz w:val="16"/>
+                                <w:szCs w:val="16"/>
+                                <w:lang w:val="en-US"/>
+                              </w:rPr>
+                            </w:pPr>
+                            <w:proofErr w:type="spellStart"/>
+                            <w:r>
+                              <w:rPr>
+                                <w:sz w:val="16"/>
+                                <w:szCs w:val="16"/>
+                                <w:lang w:val="en-US"/>
+                              </w:rPr>
+                              <w:t>gameType</w:t>
+                            </w:r>
+                            <w:proofErr w:type="spellEnd"/>
+                          </w:p>
+                          <w:p>
+                            <w:pPr>
+                              <w:pStyle w:val="ListParagraph"/>
+                              <w:numPr>
+                                <w:ilvl w:val="0"/>
+                                <w:numId w:val="10"/>
+                              </w:numPr>
+                              <w:rPr>
+                                <w:sz w:val="16"/>
+                                <w:szCs w:val="16"/>
+                                <w:lang w:val="en-US"/>
+                              </w:rPr>
+                            </w:pPr>
+                            <w:proofErr w:type="spellStart"/>
+                            <w:r>
+                              <w:rPr>
+                                <w:sz w:val="16"/>
+                                <w:szCs w:val="16"/>
+                                <w:lang w:val="en-US"/>
+                              </w:rPr>
+                              <w:t>gameDate</w:t>
+                            </w:r>
+                            <w:proofErr w:type="spellEnd"/>
+                          </w:p>
+                          <w:p>
+                            <w:pPr>
+                              <w:pStyle w:val="ListParagraph"/>
+                              <w:numPr>
+                                <w:ilvl w:val="0"/>
+                                <w:numId w:val="10"/>
+                              </w:numPr>
+                              <w:rPr>
+                                <w:sz w:val="16"/>
+                                <w:szCs w:val="16"/>
+                                <w:lang w:val="en-US"/>
+                              </w:rPr>
+                            </w:pPr>
+                            <w:proofErr w:type="spellStart"/>
+                            <w:r>
+                              <w:rPr>
+                                <w:sz w:val="16"/>
+                                <w:szCs w:val="16"/>
+                                <w:lang w:val="en-US"/>
+                              </w:rPr>
+                              <w:t>homeTeamID</w:t>
+                            </w:r>
+                            <w:proofErr w:type="spellEnd"/>
+                          </w:p>
+                          <w:p>
+                            <w:pPr>
+                              <w:pStyle w:val="ListParagraph"/>
+                              <w:numPr>
+                                <w:ilvl w:val="0"/>
+                                <w:numId w:val="10"/>
+                              </w:numPr>
+                              <w:rPr>
+                                <w:sz w:val="16"/>
+                                <w:szCs w:val="16"/>
+                                <w:lang w:val="en-US"/>
+                              </w:rPr>
+                            </w:pPr>
+                            <w:proofErr w:type="spellStart"/>
+                            <w:r>
+                              <w:rPr>
+                                <w:sz w:val="16"/>
+                                <w:szCs w:val="16"/>
+                                <w:lang w:val="en-US"/>
+                              </w:rPr>
+                              <w:t>awayTeamID</w:t>
+                            </w:r>
+                            <w:proofErr w:type="spellEnd"/>
+                          </w:p>
+                          <w:p>
+                            <w:pPr>
+                              <w:ind w:left="360"/>
+                              <w:rPr>
+                                <w:lang w:val="en-US"/>
+                              </w:rPr>
+                            </w:pPr>
+                          </w:p>
+                        </w:txbxContent>
+                      </wps:txbx>
+                      <wps:bodyPr rot="0" spcFirstLastPara="0" vertOverflow="overflow" horzOverflow="overflow" vert="horz" wrap="square" lIns="91440" tIns="45720" rIns="91440" bIns="45720" numCol="1" spcCol="0" rtlCol="0" fromWordArt="0" anchor="t" anchorCtr="0" forceAA="0" compatLnSpc="1">
+                        <a:prstTxWarp prst="textNoShape">
+                          <a:avLst/>
+                        </a:prstTxWarp>
+                        <a:noAutofit/>
+                      </wps:bodyPr>
+                    </wps:wsp>
+                  </a:graphicData>
+                </a:graphic>
+                <wp14:sizeRelH relativeFrom="margin">
+                  <wp14:pctWidth>0</wp14:pctWidth>
+                </wp14:sizeRelH>
+                <wp14:sizeRelV relativeFrom="margin">
+                  <wp14:pctHeight>0</wp14:pctHeight>
+                </wp14:sizeRelV>
+              </wp:anchor>
+            </w:drawing>
+          </mc:Choice>
+          <mc:Fallback>
+            <w:pict>
+              <v:shapetype w14:anchorId="2C72C274" id="_x0000_t202" coordsize="21600,21600" o:spt="202" path="m,l,21600r21600,l21600,xe">
+                <v:stroke joinstyle="miter"/>
+                <v:path gradientshapeok="t" o:connecttype="rect"/>
+              </v:shapetype>
+              <v:shape id="Text Box 36" o:spid="_x0000_s1026" type="#_x0000_t202" style="position:absolute;margin-left:668.45pt;margin-top:263.5pt;width:80.65pt;height:91.6pt;z-index:251691008;visibility:visible;mso-wrap-style:square;mso-width-percent:0;mso-height-percent:0;mso-wrap-distance-left:9pt;mso-wrap-distance-top:0;mso-wrap-distance-right:9pt;mso-wrap-distance-bottom:0;mso-position-horizontal:absolute;mso-position-horizontal-relative:text;mso-position-vertical:absolute;mso-position-vertical-relative:text;mso-width-percent:0;mso-height-percent:0;mso-width-relative:margin;mso-height-relative:margin;v-text-anchor:top" o:gfxdata="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" fillcolor="white [3201]" strokeweight=".5pt">
+                <v:textbox>
+                  <w:txbxContent>
+                    <w:p>
+                      <w:pPr>
+                        <w:rPr>
+                          <w:b/>
+                          <w:bCs/>
+                          <w:sz w:val="16"/>
+                          <w:szCs w:val="16"/>
+                          <w:lang w:val="en-US"/>
+                        </w:rPr>
+                      </w:pPr>
+                      <w:r>
+                        <w:rPr>
+                          <w:b/>
+                          <w:bCs/>
+                          <w:sz w:val="16"/>
+                          <w:szCs w:val="16"/>
+                          <w:lang w:val="en-US"/>
+                        </w:rPr>
+                        <w:t>schedules</w:t>
+                      </w:r>
+                    </w:p>
+                    <w:p>
+                      <w:pPr>
+                        <w:pStyle w:val="ListParagraph"/>
+                        <w:numPr>
+                          <w:ilvl w:val="0"/>
+                          <w:numId w:val="10"/>
+                        </w:numPr>
+                        <w:rPr>
+                          <w:sz w:val="16"/>
+                          <w:szCs w:val="16"/>
+                          <w:u w:val="single"/>
+                          <w:lang w:val="en-US"/>
+                        </w:rPr>
+                      </w:pPr>
+                      <w:proofErr w:type="spellStart"/>
+                      <w:r>
+                        <w:rPr>
+                          <w:sz w:val="16"/>
+                          <w:szCs w:val="16"/>
+                          <w:u w:val="single"/>
+                          <w:lang w:val="en-US"/>
+                        </w:rPr>
+                        <w:t>gameID</w:t>
+                      </w:r>
+                      <w:proofErr w:type="spellEnd"/>
+                    </w:p>
+                    <w:p>
+                      <w:pPr>
+                        <w:pStyle w:val="ListParagraph"/>
+                        <w:numPr>
+                          <w:ilvl w:val="0"/>
+                          <w:numId w:val="10"/>
+                        </w:numPr>
+                        <w:rPr>
+                          <w:sz w:val="16"/>
+                          <w:szCs w:val="16"/>
+                          <w:lang w:val="en-US"/>
+                        </w:rPr>
+                      </w:pPr>
+                      <w:proofErr w:type="spellStart"/>
+                      <w:r>
+                        <w:rPr>
+                          <w:sz w:val="16"/>
+                          <w:szCs w:val="16"/>
+                          <w:lang w:val="en-US"/>
+                        </w:rPr>
+                        <w:t>seasonID</w:t>
+                      </w:r>
+                      <w:proofErr w:type="spellEnd"/>
+                    </w:p>
+                    <w:p>
+                      <w:pPr>
+                        <w:pStyle w:val="ListParagraph"/>
+                        <w:numPr>
+                          <w:ilvl w:val="0"/>
+                          <w:numId w:val="10"/>
+                        </w:numPr>
+                        <w:rPr>
+                          <w:sz w:val="16"/>
+                          <w:szCs w:val="16"/>
+                          <w:lang w:val="en-US"/>
+                        </w:rPr>
+                      </w:pPr>
+                      <w:proofErr w:type="spellStart"/>
+                      <w:r>
+                        <w:rPr>
+                          <w:sz w:val="16"/>
+                          <w:szCs w:val="16"/>
+                          <w:lang w:val="en-US"/>
+                        </w:rPr>
+                        <w:t>gameType</w:t>
+                      </w:r>
+                      <w:proofErr w:type="spellEnd"/>
+                    </w:p>
+                    <w:p>
+                      <w:pPr>
+                        <w:pStyle w:val="ListParagraph"/>
+                        <w:numPr>
+                          <w:ilvl w:val="0"/>
+                          <w:numId w:val="10"/>
+                        </w:numPr>
+                        <w:rPr>
+                          <w:sz w:val="16"/>
+                          <w:szCs w:val="16"/>
+                          <w:lang w:val="en-US"/>
+                        </w:rPr>
+                      </w:pPr>
+                      <w:proofErr w:type="spellStart"/>
+                      <w:r>
+                        <w:rPr>
+                          <w:sz w:val="16"/>
+                          <w:szCs w:val="16"/>
+                          <w:lang w:val="en-US"/>
+                        </w:rPr>
+                        <w:t>gameDate</w:t>
+                      </w:r>
+                      <w:proofErr w:type="spellEnd"/>
+                    </w:p>
+                    <w:p>
+                      <w:pPr>
+                        <w:pStyle w:val="ListParagraph"/>
+                        <w:numPr>
+                          <w:ilvl w:val="0"/>
+                          <w:numId w:val="10"/>
+                        </w:numPr>
+                        <w:rPr>
+                          <w:sz w:val="16"/>
+                          <w:szCs w:val="16"/>
+                          <w:lang w:val="en-US"/>
+                        </w:rPr>
+                      </w:pPr>
+                      <w:proofErr w:type="spellStart"/>
+                      <w:r>
+                        <w:rPr>
+                          <w:sz w:val="16"/>
+                          <w:szCs w:val="16"/>
+                          <w:lang w:val="en-US"/>
+                        </w:rPr>
+                        <w:t>homeTeamID</w:t>
+                      </w:r>
+                      <w:proofErr w:type="spellEnd"/>
+                    </w:p>
+                    <w:p>
+                      <w:pPr>
+                        <w:pStyle w:val="ListParagraph"/>
+                        <w:numPr>
+                          <w:ilvl w:val="0"/>
+                          <w:numId w:val="10"/>
+                        </w:numPr>
+                        <w:rPr>
+                          <w:sz w:val="16"/>
+                          <w:szCs w:val="16"/>
+                          <w:lang w:val="en-US"/>
+                        </w:rPr>
+                      </w:pPr>
+                      <w:proofErr w:type="spellStart"/>
+                      <w:r>
+                        <w:rPr>
+                          <w:sz w:val="16"/>
+                          <w:szCs w:val="16"/>
+                          <w:lang w:val="en-US"/>
+                        </w:rPr>
+                        <w:t>awayTeamID</w:t>
+                      </w:r>
+                      <w:proofErr w:type="spellEnd"/>
+                    </w:p>
+                    <w:p>
+                      <w:pPr>
+                        <w:ind w:left="360"/>
+                        <w:rPr>
+                          <w:lang w:val="en-US"/>
+                        </w:rPr>
+                      </w:pPr>
+                    </w:p>
+                  </w:txbxContent>
+                </v:textbox>
+              </v:shape>
+            </w:pict>
+          </mc:Fallback>
+        </mc:AlternateContent>
+      </w:r>
+      <w:r>
+        <w:rPr>
+          <w:noProof/>
+        </w:rPr>
+        <mc:AlternateContent>
+          <mc:Choice Requires="wps">
+            <w:drawing>
+              <wp:anchor distT="0" distB="0" distL="114300" distR="114300" simplePos="0" relativeHeight="251735040" behindDoc="0" locked="0" layoutInCell="1" allowOverlap="1" wp14:anchorId="68FF671D" wp14:editId="08FA064C">
+                <wp:simplePos x="0" y="0"/>
+                <wp:positionH relativeFrom="column">
+                  <wp:posOffset>4612234</wp:posOffset>
+                </wp:positionH>
+                <wp:positionV relativeFrom="paragraph">
+                  <wp:posOffset>6572250</wp:posOffset>
+                </wp:positionV>
+                <wp:extent cx="5582742" cy="242570"/>
+                <wp:effectExtent l="0" t="76200" r="0" b="24130"/>
+                <wp:wrapNone/>
+                <wp:docPr id="63" name="Straight Arrow Connector 63"/>
+                <wp:cNvGraphicFramePr/>
+                <a:graphic xmlns:a="http://schemas.openxmlformats.org/drawingml/2006/main">
+                  <a:graphicData uri="http://schemas.microsoft.com/office/word/2010/wordprocessingShape">
+                    <wps:wsp>
+                      <wps:cNvCnPr/>
+                      <wps:spPr>
+                        <a:xfrm flipV="1">
+                          <a:off x="0" y="0"/>
+                          <a:ext cx="5582742" cy="242570"/>
+                        </a:xfrm>
+                        <a:prstGeom prst="straightConnector1">
+                          <a:avLst/>
+                        </a:prstGeom>
+                        <a:ln w="19050">
+                          <a:tailEnd type="triangle"/>
+                        </a:ln>
+                      </wps:spPr>
+                      <wps:style>
+                        <a:lnRef idx="1">
+                          <a:schemeClr val="dk1"/>
+                        </a:lnRef>
+                        <a:fillRef idx="0">
+                          <a:schemeClr val="dk1"/>
+                        </a:fillRef>
+                        <a:effectRef idx="0">
+                          <a:schemeClr val="dk1"/>
+                        </a:effectRef>
+                        <a:fontRef idx="minor">
+                          <a:schemeClr val="tx1"/>
+                        </a:fontRef>
+                      </wps:style>
+                      <wps:bodyPr/>
+                    </wps:wsp>
+                  </a:graphicData>
+                </a:graphic>
+                <wp14:sizeRelH relativeFrom="margin">
+                  <wp14:pctWidth>0</wp14:pctWidth>
+                </wp14:sizeRelH>
+                <wp14:sizeRelV relativeFrom="margin">
+                  <wp14:pctHeight>0</wp14:pctHeight>
+                </wp14:sizeRelV>
+              </wp:anchor>
+            </w:drawing>
+          </mc:Choice>
+          <mc:Fallback>
+            <w:pict>
+              <v:shapetype w14:anchorId="59A4EC4D" id="_x0000_t32" coordsize="21600,21600" o:spt="32" o:oned="t" path="m,l21600,21600e" filled="f">
+                <v:path arrowok="t" fillok="f" o:connecttype="none"/>
+                <o:lock v:ext="edit" shapetype="t"/>
+              </v:shapetype>
+              <v:shape id="Straight Arrow Connector 63" o:spid="_x0000_s1026" type="#_x0000_t32" style="position:absolute;margin-left:363.15pt;margin-top:517.5pt;width:439.6pt;height:19.1pt;flip:y;z-index:251735040;visibility:visible;mso-wrap-style:square;mso-width-percent:0;mso-height-percent:0;mso-wrap-distance-left:9pt;mso-wrap-distance-top:0;mso-wrap-distance-right:9pt;mso-wrap-distance-bottom:0;mso-position-horizontal:absolute;mso-position-horizontal-relative:text;mso-position-vertical:absolute;mso-position-vertical-relative:text;mso-width-percent:0;mso-height-percent:0;mso-width-relative:margin;mso-height-relative:margin" o:gfxdata="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" strokecolor="black [3200]" strokeweight="1.5pt">
+                <v:stroke endarrow="block" joinstyle="miter"/>
+              </v:shape>
+            </w:pict>
+          </mc:Fallback>
+        </mc:AlternateContent>
+      </w:r>
+      <w:r>
+        <w:rPr>
+          <w:noProof/>
+        </w:rPr>
+        <mc:AlternateContent>
+          <mc:Choice Requires="wps">
+            <w:drawing>
+              <wp:anchor distT="0" distB="0" distL="114300" distR="114300" simplePos="0" relativeHeight="251749376" behindDoc="0" locked="0" layoutInCell="1" allowOverlap="1" wp14:anchorId="52559DE3" wp14:editId="00B28579">
+                <wp:simplePos x="0" y="0"/>
+                <wp:positionH relativeFrom="column">
+                  <wp:posOffset>2644393</wp:posOffset>
+                </wp:positionH>
+                <wp:positionV relativeFrom="paragraph">
+                  <wp:posOffset>8027975</wp:posOffset>
+                </wp:positionV>
+                <wp:extent cx="753161" cy="1002182"/>
+                <wp:effectExtent l="0" t="0" r="27940" b="26670"/>
+                <wp:wrapNone/>
+                <wp:docPr id="71" name="Straight Connector 71"/>
+                <wp:cNvGraphicFramePr/>
+                <a:graphic xmlns:a="http://schemas.openxmlformats.org/drawingml/2006/main">
+                  <a:graphicData uri="http://schemas.microsoft.com/office/word/2010/wordprocessingShape">
+                    <wps:wsp>
+                      <wps:cNvCnPr/>
+                      <wps:spPr>
+                        <a:xfrm>
+                          <a:off x="0" y="0"/>
+                          <a:ext cx="753161" cy="1002182"/>
+                        </a:xfrm>
+                        <a:prstGeom prst="line">
+                          <a:avLst/>
+                        </a:prstGeom>
+                      </wps:spPr>
+                      <wps:style>
+                        <a:lnRef idx="1">
+                          <a:schemeClr val="dk1"/>
+                        </a:lnRef>
+                        <a:fillRef idx="0">
+                          <a:schemeClr val="dk1"/>
+                        </a:fillRef>
+                        <a:effectRef idx="0">
+                          <a:schemeClr val="dk1"/>
+                        </a:effectRef>
+                        <a:fontRef idx="minor">
+                          <a:schemeClr val="tx1"/>
+                        </a:fontRef>
+                      </wps:style>
+                      <wps:bodyPr/>
+                    </wps:wsp>
+                  </a:graphicData>
+                </a:graphic>
+                <wp14:sizeRelH relativeFrom="margin">
+                  <wp14:pctWidth>0</wp14:pctWidth>
+                </wp14:sizeRelH>
+                <wp14:sizeRelV relativeFrom="margin">
+                  <wp14:pctHeight>0</wp14:pctHeight>
+                </wp14:sizeRelV>
+              </wp:anchor>
+            </w:drawing>
+          </mc:Choice>
+          <mc:Fallback>
+            <w:pict>
+              <v:line w14:anchorId="274F3862" id="Straight Connector 71" o:spid="_x0000_s1026" style="position:absolute;z-index:251749376;visibility:visible;mso-wrap-style:square;mso-width-percent:0;mso-height-percent:0;mso-wrap-distance-left:9pt;mso-wrap-distance-top:0;mso-wrap-distance-right:9pt;mso-wrap-distance-bottom:0;mso-position-horizontal:absolute;mso-position-horizontal-relative:text;mso-position-vertical:absolute;mso-position-vertical-relative:text;mso-width-percent:0;mso-height-percent:0;mso-width-relative:margin;mso-height-relative:margin" from="208.2pt,632.1pt" to="267.5pt,711pt" o:gfxdata="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" strokecolor="black [3200]" strokeweight=".5pt">
+                <v:stroke joinstyle="miter"/>
+              </v:line>
+            </w:pict>
+          </mc:Fallback>
+        </mc:AlternateContent>
+      </w:r>
       <w:r>
         <w:rPr>
           <w:noProof/>
@@ -74,6 +717,9 @@
         </mc:AlternateContent>
       </w:r>
       <w:r>
+        <w:rPr>
+          <w:noProof/>
+        </w:rPr>
         <mc:AlternateContent>
           <mc:Choice Requires="wps">
             <w:drawing>
@@ -123,6 +769,7 @@
                                 <w:lang w:val="en-US"/>
                               </w:rPr>
                             </w:pPr>
+                            <w:proofErr w:type="spellStart"/>
                             <w:r>
                               <w:rPr>
                                 <w:b/>
@@ -133,6 +780,7 @@
                               </w:rPr>
                               <w:t>Team_in_a_division</w:t>
                             </w:r>
+                            <w:proofErr w:type="spellEnd"/>
                           </w:p>
                           <w:p>
                             <w:pPr>
@@ -148,6 +796,7 @@
                                 <w:lang w:val="en-US"/>
                               </w:rPr>
                             </w:pPr>
+                            <w:proofErr w:type="spellStart"/>
                             <w:r>
                               <w:rPr>
                                 <w:sz w:val="16"/>
@@ -166,6 +815,7 @@
                               </w:rPr>
                               <w:t>ID</w:t>
                             </w:r>
+                            <w:proofErr w:type="spellEnd"/>
                           </w:p>
                           <w:p>
                             <w:pPr>
@@ -181,6 +831,7 @@
                                 <w:lang w:val="en-US"/>
                               </w:rPr>
                             </w:pPr>
+                            <w:proofErr w:type="spellStart"/>
                             <w:r>
                               <w:rPr>
                                 <w:sz w:val="16"/>
@@ -190,6 +841,7 @@
                               </w:rPr>
                               <w:t>teamID</w:t>
                             </w:r>
+                            <w:proofErr w:type="spellEnd"/>
                           </w:p>
                           <w:p>
                             <w:pPr>
@@ -237,11 +889,7 @@
           </mc:Choice>
           <mc:Fallback>
             <w:pict>
-              <v:shapetype w14:anchorId="36AAEF0E" id="_x0000_t202" coordsize="21600,21600" o:spt="202" path="m,l,21600r21600,l21600,xe">
-                <v:stroke joinstyle="miter"/>
-                <v:path gradientshapeok="t" o:connecttype="rect"/>
-              </v:shapetype>
-              <v:shape id="Text Box 7" o:spid="_x0000_s1026" type="#_x0000_t202" style="position:absolute;margin-left:373.85pt;margin-top:159.85pt;width:103.1pt;height:60.45pt;z-index:251771904;visibility:visible;mso-wrap-style:square;mso-width-percent:0;mso-height-percent:0;mso-wrap-distance-left:9pt;mso-wrap-distance-top:0;mso-wrap-distance-right:9pt;mso-wrap-distance-bottom:0;mso-position-horizontal:absolute;mso-position-horizontal-relative:text;mso-position-vertical:absolute;mso-position-vertical-relative:text;mso-width-percent:0;mso-height-percent:0;mso-width-relative:margin;mso-height-relative:margin;v-text-anchor:top" o:gfxdata="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" fillcolor="white [3201]" strokeweight=".5pt">
+              <v:shape w14:anchorId="36AAEF0E" id="Text Box 7" o:spid="_x0000_s1027" type="#_x0000_t202" style="position:absolute;margin-left:373.85pt;margin-top:159.85pt;width:103.1pt;height:60.45pt;z-index:251771904;visibility:visible;mso-wrap-style:square;mso-width-percent:0;mso-height-percent:0;mso-wrap-distance-left:9pt;mso-wrap-distance-top:0;mso-wrap-distance-right:9pt;mso-wrap-distance-bottom:0;mso-position-horizontal:absolute;mso-position-horizontal-relative:text;mso-position-vertical:absolute;mso-position-vertical-relative:text;mso-width-percent:0;mso-height-percent:0;mso-width-relative:margin;mso-height-relative:margin;v-text-anchor:top" o:gfxdata="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" fillcolor="white [3201]" strokeweight=".5pt">
                 <v:textbox>
                   <w:txbxContent>
                     <w:p>
@@ -254,6 +902,7 @@
                           <w:lang w:val="en-US"/>
                         </w:rPr>
                       </w:pPr>
+                      <w:proofErr w:type="spellStart"/>
                       <w:r>
                         <w:rPr>
                           <w:b/>
@@ -264,6 +913,7 @@
                         </w:rPr>
                         <w:t>Team_in_a_division</w:t>
                       </w:r>
+                      <w:proofErr w:type="spellEnd"/>
                     </w:p>
                     <w:p>
                       <w:pPr>
@@ -279,6 +929,7 @@
                           <w:lang w:val="en-US"/>
                         </w:rPr>
                       </w:pPr>
+                      <w:proofErr w:type="spellStart"/>
                       <w:r>
                         <w:rPr>
                           <w:sz w:val="16"/>
@@ -297,6 +948,7 @@
                         </w:rPr>
                         <w:t>ID</w:t>
                       </w:r>
+                      <w:proofErr w:type="spellEnd"/>
                     </w:p>
                     <w:p>
                       <w:pPr>
@@ -312,6 +964,7 @@
                           <w:lang w:val="en-US"/>
                         </w:rPr>
                       </w:pPr>
+                      <w:proofErr w:type="spellStart"/>
                       <w:r>
                         <w:rPr>
                           <w:sz w:val="16"/>
@@ -321,6 +974,7 @@
                         </w:rPr>
                         <w:t>teamID</w:t>
                       </w:r>
+                      <w:proofErr w:type="spellEnd"/>
                     </w:p>
                     <w:p>
                       <w:pPr>
@@ -542,7 +1196,7 @@
                 <v:stroke joinstyle="miter"/>
                 <v:path gradientshapeok="t" o:connecttype="rect" textboxrect="5400,5400,16200,16200"/>
               </v:shapetype>
-              <v:shape id="Diamond 28" o:spid="_x0000_s1027" type="#_x0000_t4" style="position:absolute;margin-left:493.25pt;margin-top:159.35pt;width:58.4pt;height:36.5pt;z-index:251678720;visibility:visible;mso-wrap-style:square;mso-width-percent:0;mso-height-percent:0;mso-wrap-distance-left:9pt;mso-wrap-distance-top:0;mso-wrap-distance-right:9pt;mso-wrap-distance-bottom:0;mso-position-horizontal:absolute;mso-position-horizontal-relative:text;mso-position-vertical:absolute;mso-position-vertical-relative:text;mso-width-percent:0;mso-height-percent:0;mso-width-relative:margin;mso-height-relative:margin;v-text-anchor:middle" o:gfxdata="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" filled="f" strokecolor="black [3213]">
+              <v:shape id="Diamond 28" o:spid="_x0000_s1028" type="#_x0000_t4" style="position:absolute;margin-left:493.25pt;margin-top:159.35pt;width:58.4pt;height:36.5pt;z-index:251678720;visibility:visible;mso-wrap-style:square;mso-width-percent:0;mso-height-percent:0;mso-wrap-distance-left:9pt;mso-wrap-distance-top:0;mso-wrap-distance-right:9pt;mso-wrap-distance-bottom:0;mso-position-horizontal:absolute;mso-position-horizontal-relative:text;mso-position-vertical:absolute;mso-position-vertical-relative:text;mso-width-percent:0;mso-height-percent:0;mso-width-relative:margin;mso-height-relative:margin;v-text-anchor:middle" o:gfxdata="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" filled="f" strokecolor="black [3213]">
                 <v:textbox>
                   <w:txbxContent>
                     <w:p>
@@ -739,6 +1393,7 @@
                                 <w:lang w:val="en-US"/>
                               </w:rPr>
                             </w:pPr>
+                            <w:proofErr w:type="spellStart"/>
                             <w:r>
                               <w:rPr>
                                 <w:sz w:val="16"/>
@@ -748,6 +1403,7 @@
                               </w:rPr>
                               <w:t>franchiseID</w:t>
                             </w:r>
+                            <w:proofErr w:type="spellEnd"/>
                           </w:p>
                           <w:p>
                             <w:pPr>
@@ -762,6 +1418,7 @@
                                 <w:lang w:val="en-US"/>
                               </w:rPr>
                             </w:pPr>
+                            <w:proofErr w:type="spellStart"/>
                             <w:r>
                               <w:rPr>
                                 <w:sz w:val="16"/>
@@ -770,6 +1427,7 @@
                               </w:rPr>
                               <w:t>firstSeasonID</w:t>
                             </w:r>
+                            <w:proofErr w:type="spellEnd"/>
                           </w:p>
                           <w:p>
                             <w:pPr>
@@ -784,6 +1442,7 @@
                                 <w:lang w:val="en-US"/>
                               </w:rPr>
                             </w:pPr>
+                            <w:proofErr w:type="spellStart"/>
                             <w:r>
                               <w:rPr>
                                 <w:sz w:val="16"/>
@@ -792,6 +1451,7 @@
                               </w:rPr>
                               <w:t>lastSeasonID</w:t>
                             </w:r>
+                            <w:proofErr w:type="spellEnd"/>
                           </w:p>
                           <w:p>
                             <w:pPr>
@@ -837,7 +1497,7 @@
           </mc:Choice>
           <mc:Fallback>
             <w:pict>
-              <v:shape w14:anchorId="753C0B35" id="Text Box 22" o:spid="_x0000_s1028" type="#_x0000_t202" style="position:absolute;margin-left:441.5pt;margin-top:51.55pt;width:105.4pt;height:74.3pt;z-index:251670528;visibility:visible;mso-wrap-style:square;mso-width-percent:0;mso-height-percent:0;mso-wrap-distance-left:9pt;mso-wrap-distance-top:0;mso-wrap-distance-right:9pt;mso-wrap-distance-bottom:0;mso-position-horizontal:absolute;mso-position-horizontal-relative:text;mso-position-vertical:absolute;mso-position-vertical-relative:text;mso-width-percent:0;mso-height-percent:0;mso-width-relative:margin;mso-height-relative:margin;v-text-anchor:top" o:gfxdata="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" fillcolor="white [3201]" strokeweight=".5pt">
+              <v:shape w14:anchorId="753C0B35" id="Text Box 22" o:spid="_x0000_s1029" type="#_x0000_t202" style="position:absolute;margin-left:441.5pt;margin-top:51.55pt;width:105.4pt;height:74.3pt;z-index:251670528;visibility:visible;mso-wrap-style:square;mso-width-percent:0;mso-height-percent:0;mso-wrap-distance-left:9pt;mso-wrap-distance-top:0;mso-wrap-distance-right:9pt;mso-wrap-distance-bottom:0;mso-position-horizontal:absolute;mso-position-horizontal-relative:text;mso-position-vertical:absolute;mso-position-vertical-relative:text;mso-width-percent:0;mso-height-percent:0;mso-width-relative:margin;mso-height-relative:margin;v-text-anchor:top" o:gfxdata="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" fillcolor="white [3201]" strokeweight=".5pt">
                 <v:textbox>
                   <w:txbxContent>
                     <w:p>
@@ -885,6 +1545,7 @@
                           <w:lang w:val="en-US"/>
                         </w:rPr>
                       </w:pPr>
+                      <w:proofErr w:type="spellStart"/>
                       <w:r>
                         <w:rPr>
                           <w:sz w:val="16"/>
@@ -894,6 +1555,7 @@
                         </w:rPr>
                         <w:t>franchiseID</w:t>
                       </w:r>
+                      <w:proofErr w:type="spellEnd"/>
                     </w:p>
                     <w:p>
                       <w:pPr>
@@ -908,6 +1570,7 @@
                           <w:lang w:val="en-US"/>
                         </w:rPr>
                       </w:pPr>
+                      <w:proofErr w:type="spellStart"/>
                       <w:r>
                         <w:rPr>
                           <w:sz w:val="16"/>
@@ -916,6 +1579,7 @@
                         </w:rPr>
                         <w:t>firstSeasonID</w:t>
                       </w:r>
+                      <w:proofErr w:type="spellEnd"/>
                     </w:p>
                     <w:p>
                       <w:pPr>
@@ -930,6 +1594,7 @@
                           <w:lang w:val="en-US"/>
                         </w:rPr>
                       </w:pPr>
+                      <w:proofErr w:type="spellStart"/>
                       <w:r>
                         <w:rPr>
                           <w:sz w:val="16"/>
@@ -938,6 +1603,7 @@
                         </w:rPr>
                         <w:t>lastSeasonID</w:t>
                       </w:r>
+                      <w:proofErr w:type="spellEnd"/>
                     </w:p>
                     <w:p>
                       <w:pPr>
@@ -1222,7 +1888,7 @@
           </mc:Choice>
           <mc:Fallback>
             <w:pict>
-              <v:shape w14:anchorId="13C866E6" id="Diamond 25" o:spid="_x0000_s1029" type="#_x0000_t4" style="position:absolute;margin-left:382pt;margin-top:220.95pt;width:45.15pt;height:36.5pt;z-index:251674624;visibility:visible;mso-wrap-style:square;mso-width-percent:0;mso-height-percent:0;mso-wrap-distance-left:9pt;mso-wrap-distance-top:0;mso-wrap-distance-right:9pt;mso-wrap-distance-bottom:0;mso-position-horizontal:absolute;mso-position-horizontal-relative:text;mso-position-vertical:absolute;mso-position-vertical-relative:text;mso-width-percent:0;mso-height-percent:0;mso-width-relative:margin;mso-height-relative:margin;v-text-anchor:middle" o:gfxdata="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" filled="f" strokecolor="black [3213]">
+              <v:shape w14:anchorId="13C866E6" id="Diamond 25" o:spid="_x0000_s1030" type="#_x0000_t4" style="position:absolute;margin-left:382pt;margin-top:220.95pt;width:45.15pt;height:36.5pt;z-index:251674624;visibility:visible;mso-wrap-style:square;mso-width-percent:0;mso-height-percent:0;mso-wrap-distance-left:9pt;mso-wrap-distance-top:0;mso-wrap-distance-right:9pt;mso-wrap-distance-bottom:0;mso-position-horizontal:absolute;mso-position-horizontal-relative:text;mso-position-vertical:absolute;mso-position-vertical-relative:text;mso-width-percent:0;mso-height-percent:0;mso-width-relative:margin;mso-height-relative:margin;v-text-anchor:middle" o:gfxdata="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" filled="f" strokecolor="black [3213]">
                 <v:textbox>
                   <w:txbxContent>
                     <w:p>
@@ -1264,6 +1930,9 @@
         </mc:AlternateContent>
       </w:r>
       <w:r>
+        <w:rPr>
+          <w:noProof/>
+        </w:rPr>
         <mc:AlternateContent>
           <mc:Choice Requires="wps">
             <w:drawing>
@@ -1338,6 +2007,7 @@
                                 <w:lang w:val="en-US"/>
                               </w:rPr>
                             </w:pPr>
+                            <w:proofErr w:type="spellStart"/>
                             <w:r>
                               <w:rPr>
                                 <w:sz w:val="16"/>
@@ -1347,6 +2017,7 @@
                               </w:rPr>
                               <w:t>divisionID</w:t>
                             </w:r>
+                            <w:proofErr w:type="spellEnd"/>
                           </w:p>
                           <w:p>
                             <w:pPr>
@@ -1418,7 +2089,7 @@
           </mc:Choice>
           <mc:Fallback>
             <w:pict>
-              <v:shape w14:anchorId="3DC1D8FF" id="Text Box 2" o:spid="_x0000_s1030" type="#_x0000_t202" style="position:absolute;margin-left:709.15pt;margin-top:159.85pt;width:84.05pt;height:64.5pt;z-index:251763712;visibility:visible;mso-wrap-style:square;mso-width-percent:0;mso-height-percent:0;mso-wrap-distance-left:9pt;mso-wrap-distance-top:0;mso-wrap-distance-right:9pt;mso-wrap-distance-bottom:0;mso-position-horizontal:absolute;mso-position-horizontal-relative:text;mso-position-vertical:absolute;mso-position-vertical-relative:text;mso-width-percent:0;mso-height-percent:0;mso-width-relative:margin;mso-height-relative:margin;v-text-anchor:top" o:gfxdata="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" fillcolor="white [3201]" strokeweight=".5pt">
+              <v:shape w14:anchorId="3DC1D8FF" id="Text Box 2" o:spid="_x0000_s1031" type="#_x0000_t202" style="position:absolute;margin-left:709.15pt;margin-top:159.85pt;width:84.05pt;height:64.5pt;z-index:251763712;visibility:visible;mso-wrap-style:square;mso-width-percent:0;mso-height-percent:0;mso-wrap-distance-left:9pt;mso-wrap-distance-top:0;mso-wrap-distance-right:9pt;mso-wrap-distance-bottom:0;mso-position-horizontal:absolute;mso-position-horizontal-relative:text;mso-position-vertical:absolute;mso-position-vertical-relative:text;mso-width-percent:0;mso-height-percent:0;mso-width-relative:margin;mso-height-relative:margin;v-text-anchor:top" o:gfxdata="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" fillcolor="white [3201]" strokeweight=".5pt">
                 <v:textbox>
                   <w:txbxContent>
                     <w:p>
@@ -1456,6 +2127,7 @@
                           <w:lang w:val="en-US"/>
                         </w:rPr>
                       </w:pPr>
+                      <w:proofErr w:type="spellStart"/>
                       <w:r>
                         <w:rPr>
                           <w:sz w:val="16"/>
@@ -1465,6 +2137,7 @@
                         </w:rPr>
                         <w:t>divisionID</w:t>
                       </w:r>
+                      <w:proofErr w:type="spellEnd"/>
                     </w:p>
                     <w:p>
                       <w:pPr>
@@ -1594,6 +2267,9 @@
         </mc:AlternateContent>
       </w:r>
       <w:r>
+        <w:rPr>
+          <w:noProof/>
+        </w:rPr>
         <mc:AlternateContent>
           <mc:Choice Requires="wps">
             <w:drawing>
@@ -1700,7 +2376,7 @@
           </mc:Choice>
           <mc:Fallback>
             <w:pict>
-              <v:shape w14:anchorId="52B0C240" id="Diamond 3" o:spid="_x0000_s1031" type="#_x0000_t4" style="position:absolute;margin-left:608.25pt;margin-top:244.25pt;width:43.4pt;height:34.75pt;z-index:251764736;visibility:visible;mso-wrap-style:square;mso-width-percent:0;mso-height-percent:0;mso-wrap-distance-left:9pt;mso-wrap-distance-top:0;mso-wrap-distance-right:9pt;mso-wrap-distance-bottom:0;mso-position-horizontal:absolute;mso-position-horizontal-relative:text;mso-position-vertical:absolute;mso-position-vertical-relative:text;mso-width-percent:0;mso-height-percent:0;mso-width-relative:margin;mso-height-relative:margin;v-text-anchor:middle" o:gfxdata="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" filled="f" strokecolor="black [3213]">
+              <v:shape w14:anchorId="52B0C240" id="Diamond 3" o:spid="_x0000_s1032" type="#_x0000_t4" style="position:absolute;margin-left:608.25pt;margin-top:244.25pt;width:43.4pt;height:34.75pt;z-index:251764736;visibility:visible;mso-wrap-style:square;mso-width-percent:0;mso-height-percent:0;mso-wrap-distance-left:9pt;mso-wrap-distance-top:0;mso-wrap-distance-right:9pt;mso-wrap-distance-bottom:0;mso-position-horizontal:absolute;mso-position-horizontal-relative:text;mso-position-vertical:absolute;mso-position-vertical-relative:text;mso-width-percent:0;mso-height-percent:0;mso-width-relative:margin;mso-height-relative:margin;v-text-anchor:middle" o:gfxdata="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" filled="f" strokecolor="black [3213]">
                 <v:textbox>
                   <w:txbxContent>
                     <w:p>
@@ -2101,6 +2777,7 @@
                                 <w:lang w:val="en-US"/>
                               </w:rPr>
                             </w:pPr>
+                            <w:proofErr w:type="spellStart"/>
                             <w:r>
                               <w:rPr>
                                 <w:sz w:val="16"/>
@@ -2110,6 +2787,7 @@
                               </w:rPr>
                               <w:t>divisionID</w:t>
                             </w:r>
+                            <w:proofErr w:type="spellEnd"/>
                           </w:p>
                           <w:p>
                             <w:pPr>
@@ -2181,7 +2859,7 @@
           </mc:Choice>
           <mc:Fallback>
             <w:pict>
-              <v:shape w14:anchorId="0B44F54B" id="Text Box 45" o:spid="_x0000_s1032" type="#_x0000_t202" style="position:absolute;margin-left:58.45pt;margin-top:-1.45pt;width:84.05pt;height:67.4pt;z-index:251705344;visibility:visible;mso-wrap-style:square;mso-width-percent:0;mso-height-percent:0;mso-wrap-distance-left:9pt;mso-wrap-distance-top:0;mso-wrap-distance-right:9pt;mso-wrap-distance-bottom:0;mso-position-horizontal:absolute;mso-position-horizontal-relative:text;mso-position-vertical:absolute;mso-position-vertical-relative:text;mso-width-percent:0;mso-height-percent:0;mso-width-relative:margin;mso-height-relative:margin;v-text-anchor:top" o:gfxdata="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" fillcolor="white [3201]" strokeweight=".5pt">
+              <v:shape w14:anchorId="0B44F54B" id="Text Box 45" o:spid="_x0000_s1033" type="#_x0000_t202" style="position:absolute;margin-left:58.45pt;margin-top:-1.45pt;width:84.05pt;height:67.4pt;z-index:251705344;visibility:visible;mso-wrap-style:square;mso-width-percent:0;mso-height-percent:0;mso-wrap-distance-left:9pt;mso-wrap-distance-top:0;mso-wrap-distance-right:9pt;mso-wrap-distance-bottom:0;mso-position-horizontal:absolute;mso-position-horizontal-relative:text;mso-position-vertical:absolute;mso-position-vertical-relative:text;mso-width-percent:0;mso-height-percent:0;mso-width-relative:margin;mso-height-relative:margin;v-text-anchor:top" o:gfxdata="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" fillcolor="white [3201]" strokeweight=".5pt">
                 <v:textbox>
                   <w:txbxContent>
                     <w:p>
@@ -2219,6 +2897,7 @@
                           <w:lang w:val="en-US"/>
                         </w:rPr>
                       </w:pPr>
+                      <w:proofErr w:type="spellStart"/>
                       <w:r>
                         <w:rPr>
                           <w:sz w:val="16"/>
@@ -2228,6 +2907,7 @@
                         </w:rPr>
                         <w:t>divisionID</w:t>
                       </w:r>
+                      <w:proofErr w:type="spellEnd"/>
                     </w:p>
                     <w:p>
                       <w:pPr>
@@ -2362,6 +3042,7 @@
                                 <w:lang w:val="en-US"/>
                               </w:rPr>
                             </w:pPr>
+                            <w:proofErr w:type="spellStart"/>
                             <w:r>
                               <w:rPr>
                                 <w:sz w:val="16"/>
@@ -2371,6 +3052,7 @@
                               </w:rPr>
                               <w:t>divisionID</w:t>
                             </w:r>
+                            <w:proofErr w:type="spellEnd"/>
                           </w:p>
                           <w:p>
                             <w:pPr>
@@ -2442,7 +3124,7 @@
           </mc:Choice>
           <mc:Fallback>
             <w:pict>
-              <v:shape w14:anchorId="38D99F37" id="Text Box 44" o:spid="_x0000_s1033" type="#_x0000_t202" style="position:absolute;margin-left:68.25pt;margin-top:160.4pt;width:84.05pt;height:64.5pt;z-index:251703296;visibility:visible;mso-wrap-style:square;mso-width-percent:0;mso-height-percent:0;mso-wrap-distance-left:9pt;mso-wrap-distance-top:0;mso-wrap-distance-right:9pt;mso-wrap-distance-bottom:0;mso-position-horizontal:absolute;mso-position-horizontal-relative:text;mso-position-vertical:absolute;mso-position-vertical-relative:text;mso-width-percent:0;mso-height-percent:0;mso-width-relative:margin;mso-height-relative:margin;v-text-anchor:top" o:gfxdata="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" fillcolor="white [3201]" strokeweight=".5pt">
+              <v:shape w14:anchorId="38D99F37" id="Text Box 44" o:spid="_x0000_s1034" type="#_x0000_t202" style="position:absolute;margin-left:68.25pt;margin-top:160.4pt;width:84.05pt;height:64.5pt;z-index:251703296;visibility:visible;mso-wrap-style:square;mso-width-percent:0;mso-height-percent:0;mso-wrap-distance-left:9pt;mso-wrap-distance-top:0;mso-wrap-distance-right:9pt;mso-wrap-distance-bottom:0;mso-position-horizontal:absolute;mso-position-horizontal-relative:text;mso-position-vertical:absolute;mso-position-vertical-relative:text;mso-width-percent:0;mso-height-percent:0;mso-width-relative:margin;mso-height-relative:margin;v-text-anchor:top" o:gfxdata="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" fillcolor="white [3201]" strokeweight=".5pt">
                 <v:textbox>
                   <w:txbxContent>
                     <w:p>
@@ -2480,6 +3162,7 @@
                           <w:lang w:val="en-US"/>
                         </w:rPr>
                       </w:pPr>
+                      <w:proofErr w:type="spellStart"/>
                       <w:r>
                         <w:rPr>
                           <w:sz w:val="16"/>
@@ -2489,6 +3172,7 @@
                         </w:rPr>
                         <w:t>divisionID</w:t>
                       </w:r>
+                      <w:proofErr w:type="spellEnd"/>
                     </w:p>
                     <w:p>
                       <w:pPr>
@@ -2623,6 +3307,7 @@
                                 <w:lang w:val="en-US"/>
                               </w:rPr>
                             </w:pPr>
+                            <w:proofErr w:type="spellStart"/>
                             <w:r>
                               <w:rPr>
                                 <w:sz w:val="16"/>
@@ -2632,6 +3317,7 @@
                               </w:rPr>
                               <w:t>divisionID</w:t>
                             </w:r>
+                            <w:proofErr w:type="spellEnd"/>
                           </w:p>
                           <w:p>
                             <w:pPr>
@@ -2646,6 +3332,7 @@
                                 <w:lang w:val="en-US"/>
                               </w:rPr>
                             </w:pPr>
+                            <w:proofErr w:type="spellStart"/>
                             <w:r>
                               <w:rPr>
                                 <w:sz w:val="16"/>
@@ -2654,6 +3341,7 @@
                               </w:rPr>
                               <w:t>divisionName</w:t>
                             </w:r>
+                            <w:proofErr w:type="spellEnd"/>
                           </w:p>
                           <w:p>
                             <w:pPr>
@@ -2690,6 +3378,7 @@
                                 <w:lang w:val="en-US"/>
                               </w:rPr>
                             </w:pPr>
+                            <w:proofErr w:type="spellStart"/>
                             <w:r>
                               <w:rPr>
                                 <w:sz w:val="16"/>
@@ -2698,6 +3387,7 @@
                               </w:rPr>
                               <w:t>nameShort</w:t>
                             </w:r>
+                            <w:proofErr w:type="spellEnd"/>
                           </w:p>
                           <w:p>
                             <w:pPr>
@@ -2712,6 +3402,7 @@
                                 <w:lang w:val="en-US"/>
                               </w:rPr>
                             </w:pPr>
+                            <w:proofErr w:type="spellStart"/>
                             <w:r>
                               <w:rPr>
                                 <w:sz w:val="16"/>
@@ -2720,6 +3411,7 @@
                               </w:rPr>
                               <w:t>conferenceID</w:t>
                             </w:r>
+                            <w:proofErr w:type="spellEnd"/>
                           </w:p>
                           <w:p>
                             <w:pPr>
@@ -2789,7 +3481,7 @@
           </mc:Choice>
           <mc:Fallback>
             <w:pict>
-              <v:shape w14:anchorId="5184A58D" id="Text Box 18" o:spid="_x0000_s1034" type="#_x0000_t202" style="position:absolute;margin-left:239.95pt;margin-top:136.6pt;width:96.15pt;height:101.35pt;z-index:251665408;visibility:visible;mso-wrap-style:square;mso-width-percent:0;mso-height-percent:0;mso-wrap-distance-left:9pt;mso-wrap-distance-top:0;mso-wrap-distance-right:9pt;mso-wrap-distance-bottom:0;mso-position-horizontal:absolute;mso-position-horizontal-relative:text;mso-position-vertical:absolute;mso-position-vertical-relative:text;mso-width-percent:0;mso-height-percent:0;mso-width-relative:margin;mso-height-relative:margin;v-text-anchor:top" o:gfxdata="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" fillcolor="white [3201]" strokeweight=".5pt">
+              <v:shape w14:anchorId="5184A58D" id="Text Box 18" o:spid="_x0000_s1035" type="#_x0000_t202" style="position:absolute;margin-left:239.95pt;margin-top:136.6pt;width:96.15pt;height:101.35pt;z-index:251665408;visibility:visible;mso-wrap-style:square;mso-width-percent:0;mso-height-percent:0;mso-wrap-distance-left:9pt;mso-wrap-distance-top:0;mso-wrap-distance-right:9pt;mso-wrap-distance-bottom:0;mso-position-horizontal:absolute;mso-position-horizontal-relative:text;mso-position-vertical:absolute;mso-position-vertical-relative:text;mso-width-percent:0;mso-height-percent:0;mso-width-relative:margin;mso-height-relative:margin;v-text-anchor:top" o:gfxdata="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" fillcolor="white [3201]" strokeweight=".5pt">
                 <v:textbox>
                   <w:txbxContent>
                     <w:p>
@@ -2827,6 +3519,7 @@
                           <w:lang w:val="en-US"/>
                         </w:rPr>
                       </w:pPr>
+                      <w:proofErr w:type="spellStart"/>
                       <w:r>
                         <w:rPr>
                           <w:sz w:val="16"/>
@@ -2836,6 +3529,7 @@
                         </w:rPr>
                         <w:t>divisionID</w:t>
                       </w:r>
+                      <w:proofErr w:type="spellEnd"/>
                     </w:p>
                     <w:p>
                       <w:pPr>
@@ -2850,6 +3544,7 @@
                           <w:lang w:val="en-US"/>
                         </w:rPr>
                       </w:pPr>
+                      <w:proofErr w:type="spellStart"/>
                       <w:r>
                         <w:rPr>
                           <w:sz w:val="16"/>
@@ -2858,6 +3553,7 @@
                         </w:rPr>
                         <w:t>divisionName</w:t>
                       </w:r>
+                      <w:proofErr w:type="spellEnd"/>
                     </w:p>
                     <w:p>
                       <w:pPr>
@@ -2894,6 +3590,7 @@
                           <w:lang w:val="en-US"/>
                         </w:rPr>
                       </w:pPr>
+                      <w:proofErr w:type="spellStart"/>
                       <w:r>
                         <w:rPr>
                           <w:sz w:val="16"/>
@@ -2902,6 +3599,7 @@
                         </w:rPr>
                         <w:t>nameShort</w:t>
                       </w:r>
+                      <w:proofErr w:type="spellEnd"/>
                     </w:p>
                     <w:p>
                       <w:pPr>
@@ -2916,6 +3614,7 @@
                           <w:lang w:val="en-US"/>
                         </w:rPr>
                       </w:pPr>
+                      <w:proofErr w:type="spellStart"/>
                       <w:r>
                         <w:rPr>
                           <w:sz w:val="16"/>
@@ -2924,6 +3623,7 @@
                         </w:rPr>
                         <w:t>conferenceID</w:t>
                       </w:r>
+                      <w:proofErr w:type="spellEnd"/>
                     </w:p>
                     <w:p>
                       <w:pPr>
@@ -3233,7 +3933,7 @@
           </mc:Choice>
           <mc:Fallback>
             <w:pict>
-              <v:shape w14:anchorId="0F2D37F7" id="Diamond 19" o:spid="_x0000_s1035" type="#_x0000_t4" style="position:absolute;margin-left:224.25pt;margin-top:94.55pt;width:43.4pt;height:34.75pt;z-index:251667456;visibility:visible;mso-wrap-style:square;mso-width-percent:0;mso-height-percent:0;mso-wrap-distance-left:9pt;mso-wrap-distance-top:0;mso-wrap-distance-right:9pt;mso-wrap-distance-bottom:0;mso-position-horizontal:absolute;mso-position-horizontal-relative:text;mso-position-vertical:absolute;mso-position-vertical-relative:text;mso-width-percent:0;mso-height-percent:0;mso-width-relative:margin;mso-height-relative:margin;v-text-anchor:middle" o:gfxdata="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" filled="f" strokecolor="black [3213]">
+              <v:shape w14:anchorId="0F2D37F7" id="Diamond 19" o:spid="_x0000_s1036" type="#_x0000_t4" style="position:absolute;margin-left:224.25pt;margin-top:94.55pt;width:43.4pt;height:34.75pt;z-index:251667456;visibility:visible;mso-wrap-style:square;mso-width-percent:0;mso-height-percent:0;mso-wrap-distance-left:9pt;mso-wrap-distance-top:0;mso-wrap-distance-right:9pt;mso-wrap-distance-bottom:0;mso-position-horizontal:absolute;mso-position-horizontal-relative:text;mso-position-vertical:absolute;mso-position-vertical-relative:text;mso-width-percent:0;mso-height-percent:0;mso-width-relative:margin;mso-height-relative:margin;v-text-anchor:middle" o:gfxdata="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" filled="f" strokecolor="black [3213]">
                 <v:textbox>
                   <w:txbxContent>
                     <w:p>
@@ -3281,7 +3981,7 @@
         <mc:AlternateContent>
           <mc:Choice Requires="wps">
             <w:drawing>
-              <wp:anchor distT="0" distB="0" distL="114300" distR="114300" simplePos="0" relativeHeight="251664384" behindDoc="0" locked="0" layoutInCell="1" allowOverlap="1" wp14:anchorId="643DE2E3" wp14:editId="1D8C3AB3">
+              <wp:anchor distT="0" distB="0" distL="114300" distR="114300" simplePos="0" relativeHeight="251664384" behindDoc="0" locked="0" layoutInCell="1" allowOverlap="1" wp14:anchorId="643DE2E3" wp14:editId="6274493D">
                 <wp:simplePos x="0" y="0"/>
                 <wp:positionH relativeFrom="column">
                   <wp:posOffset>2885846</wp:posOffset>
@@ -3352,6 +4052,7 @@
                                 <w:lang w:val="en-US"/>
                               </w:rPr>
                             </w:pPr>
+                            <w:proofErr w:type="spellStart"/>
                             <w:r>
                               <w:rPr>
                                 <w:sz w:val="16"/>
@@ -3361,6 +4062,7 @@
                               </w:rPr>
                               <w:t>conferenceID</w:t>
                             </w:r>
+                            <w:proofErr w:type="spellEnd"/>
                           </w:p>
                           <w:p>
                             <w:pPr>
@@ -3375,6 +4077,7 @@
                                 <w:lang w:val="en-US"/>
                               </w:rPr>
                             </w:pPr>
+                            <w:proofErr w:type="spellStart"/>
                             <w:r>
                               <w:rPr>
                                 <w:sz w:val="16"/>
@@ -3383,6 +4086,7 @@
                               </w:rPr>
                               <w:t>conferenceName</w:t>
                             </w:r>
+                            <w:proofErr w:type="spellEnd"/>
                           </w:p>
                           <w:p>
                             <w:pPr>
@@ -3419,6 +4123,7 @@
                                 <w:lang w:val="en-US"/>
                               </w:rPr>
                             </w:pPr>
+                            <w:proofErr w:type="spellStart"/>
                             <w:r>
                               <w:rPr>
                                 <w:sz w:val="16"/>
@@ -3427,6 +4132,7 @@
                               </w:rPr>
                               <w:t>shortName</w:t>
                             </w:r>
+                            <w:proofErr w:type="spellEnd"/>
                           </w:p>
                           <w:p>
                             <w:pPr>
@@ -3505,7 +4211,7 @@
           </mc:Choice>
           <mc:Fallback>
             <w:pict>
-              <v:shape w14:anchorId="643DE2E3" id="Text Box 17" o:spid="_x0000_s1036" type="#_x0000_t202" style="position:absolute;margin-left:227.25pt;margin-top:-5.45pt;width:108.85pt;height:93.9pt;z-index:251664384;visibility:visible;mso-wrap-style:square;mso-width-percent:0;mso-height-percent:0;mso-wrap-distance-left:9pt;mso-wrap-distance-top:0;mso-wrap-distance-right:9pt;mso-wrap-distance-bottom:0;mso-position-horizontal:absolute;mso-position-horizontal-relative:text;mso-position-vertical:absolute;mso-position-vertical-relative:text;mso-width-percent:0;mso-height-percent:0;mso-width-relative:margin;mso-height-relative:margin;v-text-anchor:top" o:gfxdata="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" fillcolor="white [3201]" strokeweight=".5pt">
+              <v:shape w14:anchorId="643DE2E3" id="Text Box 17" o:spid="_x0000_s1037" type="#_x0000_t202" style="position:absolute;margin-left:227.25pt;margin-top:-5.45pt;width:108.85pt;height:93.9pt;z-index:251664384;visibility:visible;mso-wrap-style:square;mso-width-percent:0;mso-height-percent:0;mso-wrap-distance-left:9pt;mso-wrap-distance-top:0;mso-wrap-distance-right:9pt;mso-wrap-distance-bottom:0;mso-position-horizontal:absolute;mso-position-horizontal-relative:text;mso-position-vertical:absolute;mso-position-vertical-relative:text;mso-width-percent:0;mso-height-percent:0;mso-width-relative:margin;mso-height-relative:margin;v-text-anchor:top" o:gfxdata="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" fillcolor="white [3201]" strokeweight=".5pt">
                 <v:textbox>
                   <w:txbxContent>
                     <w:p>
@@ -3543,6 +4249,7 @@
                           <w:lang w:val="en-US"/>
                         </w:rPr>
                       </w:pPr>
+                      <w:proofErr w:type="spellStart"/>
                       <w:r>
                         <w:rPr>
                           <w:sz w:val="16"/>
@@ -3552,6 +4259,7 @@
                         </w:rPr>
                         <w:t>conferenceID</w:t>
                       </w:r>
+                      <w:proofErr w:type="spellEnd"/>
                     </w:p>
                     <w:p>
                       <w:pPr>
@@ -3566,6 +4274,7 @@
                           <w:lang w:val="en-US"/>
                         </w:rPr>
                       </w:pPr>
+                      <w:proofErr w:type="spellStart"/>
                       <w:r>
                         <w:rPr>
                           <w:sz w:val="16"/>
@@ -3574,6 +4283,7 @@
                         </w:rPr>
                         <w:t>conferenceName</w:t>
                       </w:r>
+                      <w:proofErr w:type="spellEnd"/>
                     </w:p>
                     <w:p>
                       <w:pPr>
@@ -3610,6 +4320,7 @@
                           <w:lang w:val="en-US"/>
                         </w:rPr>
                       </w:pPr>
+                      <w:proofErr w:type="spellStart"/>
                       <w:r>
                         <w:rPr>
                           <w:sz w:val="16"/>
@@ -3618,6 +4329,7 @@
                         </w:rPr>
                         <w:t>shortName</w:t>
                       </w:r>
+                      <w:proofErr w:type="spellEnd"/>
                     </w:p>
                     <w:p>
                       <w:pPr>
@@ -3677,75 +4389,6 @@
                   </w:txbxContent>
                 </v:textbox>
               </v:shape>
-            </w:pict>
-          </mc:Fallback>
-        </mc:AlternateContent>
-      </w:r>
-      <w:r>
-        <w:rPr>
-          <w:noProof/>
-        </w:rPr>
-        <mc:AlternateContent>
-          <mc:Choice Requires="wps">
-            <w:drawing>
-              <wp:anchor distT="0" distB="0" distL="114300" distR="114300" simplePos="0" relativeHeight="251761664" behindDoc="0" locked="0" layoutInCell="1" allowOverlap="1" wp14:anchorId="4471160D" wp14:editId="4CFF1E80">
-                <wp:simplePos x="0" y="0"/>
-                <wp:positionH relativeFrom="column">
-                  <wp:posOffset>9023300</wp:posOffset>
-                </wp:positionH>
-                <wp:positionV relativeFrom="paragraph">
-                  <wp:posOffset>4408932</wp:posOffset>
-                </wp:positionV>
-                <wp:extent cx="279502" cy="690524"/>
-                <wp:effectExtent l="0" t="0" r="25400" b="33655"/>
-                <wp:wrapNone/>
-                <wp:docPr id="77" name="Straight Connector 77"/>
-                <wp:cNvGraphicFramePr/>
-                <a:graphic xmlns:a="http://schemas.openxmlformats.org/drawingml/2006/main">
-                  <a:graphicData uri="http://schemas.microsoft.com/office/word/2010/wordprocessingShape">
-                    <wps:wsp>
-                      <wps:cNvCnPr/>
-                      <wps:spPr>
-                        <a:xfrm>
-                          <a:off x="0" y="0"/>
-                          <a:ext cx="279502" cy="690524"/>
-                        </a:xfrm>
-                        <a:prstGeom prst="line">
-                          <a:avLst/>
-                        </a:prstGeom>
-                      </wps:spPr>
-                      <wps:style>
-                        <a:lnRef idx="1">
-                          <a:schemeClr val="dk1"/>
-                        </a:lnRef>
-                        <a:fillRef idx="0">
-                          <a:schemeClr val="dk1"/>
-                        </a:fillRef>
-                        <a:effectRef idx="0">
-                          <a:schemeClr val="dk1"/>
-                        </a:effectRef>
-                        <a:fontRef idx="minor">
-                          <a:schemeClr val="tx1"/>
-                        </a:fontRef>
-                      </wps:style>
-                      <wps:bodyPr/>
-                    </wps:wsp>
-                  </a:graphicData>
-                </a:graphic>
-                <wp14:sizeRelH relativeFrom="margin">
-                  <wp14:pctWidth>0</wp14:pctWidth>
-                </wp14:sizeRelH>
-                <wp14:sizeRelV relativeFrom="margin">
-                  <wp14:pctHeight>0</wp14:pctHeight>
-                </wp14:sizeRelV>
-              </wp:anchor>
-            </w:drawing>
-          </mc:Choice>
-          <mc:Fallback>
-            <w:pict>
-              <v:line w14:anchorId="488C8A34" id="Straight Connector 77" o:spid="_x0000_s1026" style="position:absolute;z-index:251761664;visibility:visible;mso-wrap-style:square;mso-width-percent:0;mso-height-percent:0;mso-wrap-distance-left:9pt;mso-wrap-distance-top:0;mso-wrap-distance-right:9pt;mso-wrap-distance-bottom:0;mso-position-horizontal:absolute;mso-position-horizontal-relative:text;mso-position-vertical:absolute;mso-position-vertical-relative:text;mso-width-percent:0;mso-height-percent:0;mso-width-relative:margin;mso-height-relative:margin" from="710.5pt,347.15pt" to="732.5pt,401.5pt" o:gfxdata="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" strokecolor="black [3200]" strokeweight=".5pt">
-                <v:stroke joinstyle="miter"/>
-              </v:line>
             </w:pict>
           </mc:Fallback>
         </mc:AlternateContent>
@@ -3928,7 +4571,7 @@
           </mc:Choice>
           <mc:Fallback>
             <w:pict>
-              <v:shape w14:anchorId="3135AC3F" id="Diamond 75" o:spid="_x0000_s1037" type="#_x0000_t4" style="position:absolute;margin-left:699pt;margin-top:399.35pt;width:67pt;height:36.5pt;z-index:251757568;visibility:visible;mso-wrap-style:square;mso-width-percent:0;mso-height-percent:0;mso-wrap-distance-left:9pt;mso-wrap-distance-top:0;mso-wrap-distance-right:9pt;mso-wrap-distance-bottom:0;mso-position-horizontal:absolute;mso-position-horizontal-relative:text;mso-position-vertical:absolute;mso-position-vertical-relative:text;mso-width-percent:0;mso-height-percent:0;mso-width-relative:margin;mso-height-relative:margin;v-text-anchor:middle" o:gfxdata="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" filled="f" strokecolor="black [3213]">
+              <v:shape w14:anchorId="3135AC3F" id="Diamond 75" o:spid="_x0000_s1038" type="#_x0000_t4" style="position:absolute;margin-left:699pt;margin-top:399.35pt;width:67pt;height:36.5pt;z-index:251757568;visibility:visible;mso-wrap-style:square;mso-width-percent:0;mso-height-percent:0;mso-wrap-distance-left:9pt;mso-wrap-distance-top:0;mso-wrap-distance-right:9pt;mso-wrap-distance-bottom:0;mso-position-horizontal:absolute;mso-position-horizontal-relative:text;mso-position-vertical:absolute;mso-position-vertical-relative:text;mso-width-percent:0;mso-height-percent:0;mso-width-relative:margin;mso-height-relative:margin;v-text-anchor:middle" o:gfxdata="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" filled="f" strokecolor="black [3213]">
                 <v:textbox>
                   <w:txbxContent>
                     <w:p>
@@ -4011,6 +4654,7 @@
                                 <w:lang w:val="en-US"/>
                               </w:rPr>
                             </w:pPr>
+                            <w:proofErr w:type="spellStart"/>
                             <w:r>
                               <w:rPr>
                                 <w:b/>
@@ -4021,6 +4665,7 @@
                               </w:rPr>
                               <w:t>Live_feed</w:t>
                             </w:r>
+                            <w:proofErr w:type="spellEnd"/>
                           </w:p>
                           <w:p>
                             <w:pPr>
@@ -4036,6 +4681,7 @@
                                 <w:lang w:val="en-US"/>
                               </w:rPr>
                             </w:pPr>
+                            <w:proofErr w:type="spellStart"/>
                             <w:r>
                               <w:rPr>
                                 <w:sz w:val="16"/>
@@ -4054,6 +4700,7 @@
                               </w:rPr>
                               <w:t>tID</w:t>
                             </w:r>
+                            <w:proofErr w:type="spellEnd"/>
                           </w:p>
                           <w:p>
                             <w:pPr>
@@ -4069,6 +4716,7 @@
                                 <w:lang w:val="en-US"/>
                               </w:rPr>
                             </w:pPr>
+                            <w:proofErr w:type="spellStart"/>
                             <w:r>
                               <w:rPr>
                                 <w:sz w:val="16"/>
@@ -4078,6 +4726,7 @@
                               </w:rPr>
                               <w:t>gameID</w:t>
                             </w:r>
+                            <w:proofErr w:type="spellEnd"/>
                           </w:p>
                           <w:p>
                             <w:pPr>
@@ -4116,6 +4765,7 @@
                                 <w:lang w:val="en-US"/>
                               </w:rPr>
                             </w:pPr>
+                            <w:proofErr w:type="spellStart"/>
                             <w:r>
                               <w:rPr>
                                 <w:sz w:val="16"/>
@@ -4124,6 +4774,7 @@
                               </w:rPr>
                               <w:t>eventTypeID</w:t>
                             </w:r>
+                            <w:proofErr w:type="spellEnd"/>
                           </w:p>
                           <w:p>
                             <w:pPr>
@@ -4139,6 +4790,7 @@
                                 <w:lang w:val="en-US"/>
                               </w:rPr>
                             </w:pPr>
+                            <w:proofErr w:type="spellStart"/>
                             <w:r>
                               <w:rPr>
                                 <w:sz w:val="16"/>
@@ -4147,6 +4799,7 @@
                               </w:rPr>
                               <w:t>evenDescription</w:t>
                             </w:r>
+                            <w:proofErr w:type="spellEnd"/>
                           </w:p>
                           <w:p>
                             <w:pPr>
@@ -4162,6 +4815,7 @@
                                 <w:lang w:val="en-US"/>
                               </w:rPr>
                             </w:pPr>
+                            <w:proofErr w:type="spellStart"/>
                             <w:r>
                               <w:rPr>
                                 <w:sz w:val="16"/>
@@ -4170,6 +4824,7 @@
                               </w:rPr>
                               <w:t>secondaryType</w:t>
                             </w:r>
+                            <w:proofErr w:type="spellEnd"/>
                           </w:p>
                           <w:p>
                             <w:pPr>
@@ -4185,6 +4840,7 @@
                                 <w:lang w:val="en-US"/>
                               </w:rPr>
                             </w:pPr>
+                            <w:proofErr w:type="spellStart"/>
                             <w:r>
                               <w:rPr>
                                 <w:sz w:val="16"/>
@@ -4193,6 +4849,7 @@
                               </w:rPr>
                               <w:t>periodNum</w:t>
                             </w:r>
+                            <w:proofErr w:type="spellEnd"/>
                           </w:p>
                           <w:p>
                             <w:pPr>
@@ -4208,6 +4865,7 @@
                                 <w:lang w:val="en-US"/>
                               </w:rPr>
                             </w:pPr>
+                            <w:proofErr w:type="spellStart"/>
                             <w:r>
                               <w:rPr>
                                 <w:sz w:val="16"/>
@@ -4216,6 +4874,7 @@
                               </w:rPr>
                               <w:t>periodTime</w:t>
                             </w:r>
+                            <w:proofErr w:type="spellEnd"/>
                           </w:p>
                           <w:p>
                             <w:pPr>
@@ -4231,6 +4890,7 @@
                                 <w:lang w:val="en-US"/>
                               </w:rPr>
                             </w:pPr>
+                            <w:proofErr w:type="spellStart"/>
                             <w:r>
                               <w:rPr>
                                 <w:sz w:val="16"/>
@@ -4239,6 +4899,7 @@
                               </w:rPr>
                               <w:t>playerOneID</w:t>
                             </w:r>
+                            <w:proofErr w:type="spellEnd"/>
                           </w:p>
                           <w:p>
                             <w:pPr>
@@ -4254,6 +4915,7 @@
                                 <w:lang w:val="en-US"/>
                               </w:rPr>
                             </w:pPr>
+                            <w:proofErr w:type="spellStart"/>
                             <w:r>
                               <w:rPr>
                                 <w:sz w:val="16"/>
@@ -4262,6 +4924,7 @@
                               </w:rPr>
                               <w:t>playerTwoID</w:t>
                             </w:r>
+                            <w:proofErr w:type="spellEnd"/>
                           </w:p>
                           <w:p>
                             <w:pPr>
@@ -4277,6 +4940,7 @@
                                 <w:lang w:val="en-US"/>
                               </w:rPr>
                             </w:pPr>
+                            <w:proofErr w:type="spellStart"/>
                             <w:r>
                               <w:rPr>
                                 <w:sz w:val="16"/>
@@ -4285,6 +4949,7 @@
                               </w:rPr>
                               <w:t>xCoordinate</w:t>
                             </w:r>
+                            <w:proofErr w:type="spellEnd"/>
                           </w:p>
                           <w:p>
                             <w:pPr>
@@ -4300,6 +4965,7 @@
                                 <w:lang w:val="en-US"/>
                               </w:rPr>
                             </w:pPr>
+                            <w:proofErr w:type="spellStart"/>
                             <w:r>
                               <w:rPr>
                                 <w:sz w:val="16"/>
@@ -4308,6 +4974,7 @@
                               </w:rPr>
                               <w:t>yCoordinate</w:t>
                             </w:r>
+                            <w:proofErr w:type="spellEnd"/>
                           </w:p>
                         </w:txbxContent>
                       </wps:txbx>
@@ -4331,7 +4998,7 @@
           </mc:Choice>
           <mc:Fallback>
             <w:pict>
-              <v:shape w14:anchorId="063BE9A7" id="Text Box 74" o:spid="_x0000_s1038" type="#_x0000_t202" style="position:absolute;margin-left:802.6pt;margin-top:443.9pt;width:130.75pt;height:183.75pt;z-index:251755520;visibility:visible;mso-wrap-style:square;mso-width-percent:0;mso-height-percent:0;mso-wrap-distance-left:9pt;mso-wrap-distance-top:0;mso-wrap-distance-right:9pt;mso-wrap-distance-bottom:0;mso-position-horizontal:absolute;mso-position-horizontal-relative:text;mso-position-vertical:absolute;mso-position-vertical-relative:text;mso-width-percent:0;mso-height-percent:0;mso-width-relative:margin;mso-height-relative:margin;v-text-anchor:top" o:gfxdata="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" fillcolor="white [3201]" strokeweight=".5pt">
+              <v:shape w14:anchorId="063BE9A7" id="Text Box 74" o:spid="_x0000_s1039" type="#_x0000_t202" style="position:absolute;margin-left:802.6pt;margin-top:443.9pt;width:130.75pt;height:183.75pt;z-index:251755520;visibility:visible;mso-wrap-style:square;mso-width-percent:0;mso-height-percent:0;mso-wrap-distance-left:9pt;mso-wrap-distance-top:0;mso-wrap-distance-right:9pt;mso-wrap-distance-bottom:0;mso-position-horizontal:absolute;mso-position-horizontal-relative:text;mso-position-vertical:absolute;mso-position-vertical-relative:text;mso-width-percent:0;mso-height-percent:0;mso-width-relative:margin;mso-height-relative:margin;v-text-anchor:top" o:gfxdata="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" fillcolor="white [3201]" strokeweight=".5pt">
                 <v:textbox>
                   <w:txbxContent>
                     <w:p>
@@ -4344,6 +5011,7 @@
                           <w:lang w:val="en-US"/>
                         </w:rPr>
                       </w:pPr>
+                      <w:proofErr w:type="spellStart"/>
                       <w:r>
                         <w:rPr>
                           <w:b/>
@@ -4354,6 +5022,7 @@
                         </w:rPr>
                         <w:t>Live_feed</w:t>
                       </w:r>
+                      <w:proofErr w:type="spellEnd"/>
                     </w:p>
                     <w:p>
                       <w:pPr>
@@ -4369,6 +5038,7 @@
                           <w:lang w:val="en-US"/>
                         </w:rPr>
                       </w:pPr>
+                      <w:proofErr w:type="spellStart"/>
                       <w:r>
                         <w:rPr>
                           <w:sz w:val="16"/>
@@ -4387,6 +5057,7 @@
                         </w:rPr>
                         <w:t>tID</w:t>
                       </w:r>
+                      <w:proofErr w:type="spellEnd"/>
                     </w:p>
                     <w:p>
                       <w:pPr>
@@ -4402,6 +5073,7 @@
                           <w:lang w:val="en-US"/>
                         </w:rPr>
                       </w:pPr>
+                      <w:proofErr w:type="spellStart"/>
                       <w:r>
                         <w:rPr>
                           <w:sz w:val="16"/>
@@ -4411,6 +5083,7 @@
                         </w:rPr>
                         <w:t>gameID</w:t>
                       </w:r>
+                      <w:proofErr w:type="spellEnd"/>
                     </w:p>
                     <w:p>
                       <w:pPr>
@@ -4449,6 +5122,7 @@
                           <w:lang w:val="en-US"/>
                         </w:rPr>
                       </w:pPr>
+                      <w:proofErr w:type="spellStart"/>
                       <w:r>
                         <w:rPr>
                           <w:sz w:val="16"/>
@@ -4457,6 +5131,7 @@
                         </w:rPr>
                         <w:t>eventTypeID</w:t>
                       </w:r>
+                      <w:proofErr w:type="spellEnd"/>
                     </w:p>
                     <w:p>
                       <w:pPr>
@@ -4472,6 +5147,7 @@
                           <w:lang w:val="en-US"/>
                         </w:rPr>
                       </w:pPr>
+                      <w:proofErr w:type="spellStart"/>
                       <w:r>
                         <w:rPr>
                           <w:sz w:val="16"/>
@@ -4480,6 +5156,7 @@
                         </w:rPr>
                         <w:t>evenDescription</w:t>
                       </w:r>
+                      <w:proofErr w:type="spellEnd"/>
                     </w:p>
                     <w:p>
                       <w:pPr>
@@ -4495,6 +5172,7 @@
                           <w:lang w:val="en-US"/>
                         </w:rPr>
                       </w:pPr>
+                      <w:proofErr w:type="spellStart"/>
                       <w:r>
                         <w:rPr>
                           <w:sz w:val="16"/>
@@ -4503,6 +5181,7 @@
                         </w:rPr>
                         <w:t>secondaryType</w:t>
                       </w:r>
+                      <w:proofErr w:type="spellEnd"/>
                     </w:p>
                     <w:p>
                       <w:pPr>
@@ -4518,6 +5197,7 @@
                           <w:lang w:val="en-US"/>
                         </w:rPr>
                       </w:pPr>
+                      <w:proofErr w:type="spellStart"/>
                       <w:r>
                         <w:rPr>
                           <w:sz w:val="16"/>
@@ -4526,6 +5206,7 @@
                         </w:rPr>
                         <w:t>periodNum</w:t>
                       </w:r>
+                      <w:proofErr w:type="spellEnd"/>
                     </w:p>
                     <w:p>
                       <w:pPr>
@@ -4541,6 +5222,7 @@
                           <w:lang w:val="en-US"/>
                         </w:rPr>
                       </w:pPr>
+                      <w:proofErr w:type="spellStart"/>
                       <w:r>
                         <w:rPr>
                           <w:sz w:val="16"/>
@@ -4549,6 +5231,7 @@
                         </w:rPr>
                         <w:t>periodTime</w:t>
                       </w:r>
+                      <w:proofErr w:type="spellEnd"/>
                     </w:p>
                     <w:p>
                       <w:pPr>
@@ -4564,6 +5247,7 @@
                           <w:lang w:val="en-US"/>
                         </w:rPr>
                       </w:pPr>
+                      <w:proofErr w:type="spellStart"/>
                       <w:r>
                         <w:rPr>
                           <w:sz w:val="16"/>
@@ -4572,6 +5256,7 @@
                         </w:rPr>
                         <w:t>playerOneID</w:t>
                       </w:r>
+                      <w:proofErr w:type="spellEnd"/>
                     </w:p>
                     <w:p>
                       <w:pPr>
@@ -4587,6 +5272,7 @@
                           <w:lang w:val="en-US"/>
                         </w:rPr>
                       </w:pPr>
+                      <w:proofErr w:type="spellStart"/>
                       <w:r>
                         <w:rPr>
                           <w:sz w:val="16"/>
@@ -4595,6 +5281,7 @@
                         </w:rPr>
                         <w:t>playerTwoID</w:t>
                       </w:r>
+                      <w:proofErr w:type="spellEnd"/>
                     </w:p>
                     <w:p>
                       <w:pPr>
@@ -4610,6 +5297,7 @@
                           <w:lang w:val="en-US"/>
                         </w:rPr>
                       </w:pPr>
+                      <w:proofErr w:type="spellStart"/>
                       <w:r>
                         <w:rPr>
                           <w:sz w:val="16"/>
@@ -4618,6 +5306,7 @@
                         </w:rPr>
                         <w:t>xCoordinate</w:t>
                       </w:r>
+                      <w:proofErr w:type="spellEnd"/>
                     </w:p>
                     <w:p>
                       <w:pPr>
@@ -4633,6 +5322,7 @@
                           <w:lang w:val="en-US"/>
                         </w:rPr>
                       </w:pPr>
+                      <w:proofErr w:type="spellStart"/>
                       <w:r>
                         <w:rPr>
                           <w:sz w:val="16"/>
@@ -4641,6 +5331,7 @@
                         </w:rPr>
                         <w:t>yCoordinate</w:t>
                       </w:r>
+                      <w:proofErr w:type="spellEnd"/>
                     </w:p>
                   </w:txbxContent>
                 </v:textbox>
@@ -4725,7 +5416,7 @@
         <mc:AlternateContent>
           <mc:Choice Requires="wps">
             <w:drawing>
-              <wp:anchor distT="0" distB="0" distL="114300" distR="114300" simplePos="0" relativeHeight="251751424" behindDoc="0" locked="0" layoutInCell="1" allowOverlap="1" wp14:anchorId="540FB5FA" wp14:editId="79FAA220">
+              <wp:anchor distT="0" distB="0" distL="114300" distR="114300" simplePos="0" relativeHeight="251751424" behindDoc="0" locked="0" layoutInCell="1" allowOverlap="1" wp14:anchorId="540FB5FA" wp14:editId="53CCA7CB">
                 <wp:simplePos x="0" y="0"/>
                 <wp:positionH relativeFrom="column">
                   <wp:posOffset>3171138</wp:posOffset>
@@ -4786,78 +5477,9 @@
           </mc:Choice>
           <mc:Fallback>
             <w:pict>
-              <v:shape w14:anchorId="43A65EA1" id="Straight Arrow Connector 72" o:spid="_x0000_s1026" type="#_x0000_t32" style="position:absolute;margin-left:249.7pt;margin-top:613.6pt;width:54.15pt;height:3.6pt;flip:x y;z-index:251751424;visibility:visible;mso-wrap-style:square;mso-width-percent:0;mso-height-percent:0;mso-wrap-distance-left:9pt;mso-wrap-distance-top:0;mso-wrap-distance-right:9pt;mso-wrap-distance-bottom:0;mso-position-horizontal:absolute;mso-position-horizontal-relative:text;mso-position-vertical:absolute;mso-position-vertical-relative:text;mso-width-percent:0;mso-height-percent:0;mso-width-relative:margin;mso-height-relative:margin" o:gfxdata="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" strokecolor="black [3213]" strokeweight="1.5pt">
+              <v:shape w14:anchorId="7D072325" id="Straight Arrow Connector 72" o:spid="_x0000_s1026" type="#_x0000_t32" style="position:absolute;margin-left:249.7pt;margin-top:613.6pt;width:54.15pt;height:3.6pt;flip:x y;z-index:251751424;visibility:visible;mso-wrap-style:square;mso-width-percent:0;mso-height-percent:0;mso-wrap-distance-left:9pt;mso-wrap-distance-top:0;mso-wrap-distance-right:9pt;mso-wrap-distance-bottom:0;mso-position-horizontal:absolute;mso-position-horizontal-relative:text;mso-position-vertical:absolute;mso-position-vertical-relative:text;mso-width-percent:0;mso-height-percent:0;mso-width-relative:margin;mso-height-relative:margin" o:gfxdata="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" strokecolor="black [3213]" strokeweight="1.5pt">
                 <v:stroke endarrow="block" joinstyle="miter"/>
               </v:shape>
-            </w:pict>
-          </mc:Fallback>
-        </mc:AlternateContent>
-      </w:r>
-      <w:r>
-        <w:rPr>
-          <w:noProof/>
-        </w:rPr>
-        <mc:AlternateContent>
-          <mc:Choice Requires="wps">
-            <w:drawing>
-              <wp:anchor distT="0" distB="0" distL="114300" distR="114300" simplePos="0" relativeHeight="251749376" behindDoc="0" locked="0" layoutInCell="1" allowOverlap="1" wp14:anchorId="52559DE3" wp14:editId="65B35DF0">
-                <wp:simplePos x="0" y="0"/>
-                <wp:positionH relativeFrom="column">
-                  <wp:posOffset>2066544</wp:posOffset>
-                </wp:positionH>
-                <wp:positionV relativeFrom="paragraph">
-                  <wp:posOffset>8028432</wp:posOffset>
-                </wp:positionV>
-                <wp:extent cx="577901" cy="1002182"/>
-                <wp:effectExtent l="0" t="0" r="31750" b="26670"/>
-                <wp:wrapNone/>
-                <wp:docPr id="71" name="Straight Connector 71"/>
-                <wp:cNvGraphicFramePr/>
-                <a:graphic xmlns:a="http://schemas.openxmlformats.org/drawingml/2006/main">
-                  <a:graphicData uri="http://schemas.microsoft.com/office/word/2010/wordprocessingShape">
-                    <wps:wsp>
-                      <wps:cNvCnPr/>
-                      <wps:spPr>
-                        <a:xfrm flipH="1">
-                          <a:off x="0" y="0"/>
-                          <a:ext cx="577901" cy="1002182"/>
-                        </a:xfrm>
-                        <a:prstGeom prst="line">
-                          <a:avLst/>
-                        </a:prstGeom>
-                      </wps:spPr>
-                      <wps:style>
-                        <a:lnRef idx="1">
-                          <a:schemeClr val="dk1"/>
-                        </a:lnRef>
-                        <a:fillRef idx="0">
-                          <a:schemeClr val="dk1"/>
-                        </a:fillRef>
-                        <a:effectRef idx="0">
-                          <a:schemeClr val="dk1"/>
-                        </a:effectRef>
-                        <a:fontRef idx="minor">
-                          <a:schemeClr val="tx1"/>
-                        </a:fontRef>
-                      </wps:style>
-                      <wps:bodyPr/>
-                    </wps:wsp>
-                  </a:graphicData>
-                </a:graphic>
-                <wp14:sizeRelH relativeFrom="margin">
-                  <wp14:pctWidth>0</wp14:pctWidth>
-                </wp14:sizeRelH>
-                <wp14:sizeRelV relativeFrom="margin">
-                  <wp14:pctHeight>0</wp14:pctHeight>
-                </wp14:sizeRelV>
-              </wp:anchor>
-            </w:drawing>
-          </mc:Choice>
-          <mc:Fallback>
-            <w:pict>
-              <v:line w14:anchorId="0809D493" id="Straight Connector 71" o:spid="_x0000_s1026" style="position:absolute;flip:x;z-index:251749376;visibility:visible;mso-wrap-style:square;mso-width-percent:0;mso-height-percent:0;mso-wrap-distance-left:9pt;mso-wrap-distance-top:0;mso-wrap-distance-right:9pt;mso-wrap-distance-bottom:0;mso-position-horizontal:absolute;mso-position-horizontal-relative:text;mso-position-vertical:absolute;mso-position-vertical-relative:text;mso-width-percent:0;mso-height-percent:0;mso-width-relative:margin;mso-height-relative:margin" from="162.7pt,632.15pt" to="208.2pt,711.05pt" o:gfxdata="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" strokecolor="black [3200]" strokeweight=".5pt">
-                <v:stroke joinstyle="miter"/>
-              </v:line>
             </w:pict>
           </mc:Fallback>
         </mc:AlternateContent>
@@ -5115,7 +5737,7 @@
           </mc:Choice>
           <mc:Fallback>
             <w:pict>
-              <v:shape w14:anchorId="270AA81F" id="Diamond 68" o:spid="_x0000_s1039" type="#_x0000_t4" style="position:absolute;margin-left:131.45pt;margin-top:710.95pt;width:58.4pt;height:36.5pt;z-index:251743232;visibility:visible;mso-wrap-style:square;mso-width-percent:0;mso-height-percent:0;mso-wrap-distance-left:9pt;mso-wrap-distance-top:0;mso-wrap-distance-right:9pt;mso-wrap-distance-bottom:0;mso-position-horizontal:absolute;mso-position-horizontal-relative:text;mso-position-vertical:absolute;mso-position-vertical-relative:text;mso-width-percent:0;mso-height-percent:0;mso-width-relative:margin;mso-height-relative:margin;v-text-anchor:middle" o:gfxdata="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" filled="f" strokecolor="black [3213]">
+              <v:shape w14:anchorId="270AA81F" id="Diamond 68" o:spid="_x0000_s1040" type="#_x0000_t4" style="position:absolute;margin-left:131.45pt;margin-top:710.95pt;width:58.4pt;height:36.5pt;z-index:251743232;visibility:visible;mso-wrap-style:square;mso-width-percent:0;mso-height-percent:0;mso-wrap-distance-left:9pt;mso-wrap-distance-top:0;mso-wrap-distance-right:9pt;mso-wrap-distance-bottom:0;mso-position-horizontal:absolute;mso-position-horizontal-relative:text;mso-position-vertical:absolute;mso-position-vertical-relative:text;mso-width-percent:0;mso-height-percent:0;mso-width-relative:margin;mso-height-relative:margin;v-text-anchor:middle" o:gfxdata="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" filled="f" strokecolor="black [3213]">
                 <v:textbox>
                   <w:txbxContent>
                     <w:p>
@@ -5208,6 +5830,7 @@
                                 <w:lang w:val="en-US"/>
                               </w:rPr>
                             </w:pPr>
+                            <w:proofErr w:type="spellStart"/>
                             <w:r>
                               <w:rPr>
                                 <w:b/>
@@ -5216,8 +5839,21 @@
                                 <w:szCs w:val="16"/>
                                 <w:lang w:val="en-US"/>
                               </w:rPr>
-                              <w:t>plays_position</w:t>
-                            </w:r>
+                              <w:t>plays_</w:t>
+                            </w:r>
+                            <w:proofErr w:type="gramStart"/>
+                            <w:r>
+                              <w:rPr>
+                                <w:b/>
+                                <w:bCs/>
+                                <w:sz w:val="16"/>
+                                <w:szCs w:val="16"/>
+                                <w:lang w:val="en-US"/>
+                              </w:rPr>
+                              <w:t>position</w:t>
+                            </w:r>
+                            <w:proofErr w:type="spellEnd"/>
+                            <w:proofErr w:type="gramEnd"/>
                           </w:p>
                           <w:p>
                             <w:pPr>
@@ -5233,6 +5869,7 @@
                                 <w:lang w:val="en-US"/>
                               </w:rPr>
                             </w:pPr>
+                            <w:proofErr w:type="spellStart"/>
                             <w:r>
                               <w:rPr>
                                 <w:sz w:val="16"/>
@@ -5242,6 +5879,7 @@
                               </w:rPr>
                               <w:t>playerID</w:t>
                             </w:r>
+                            <w:proofErr w:type="spellEnd"/>
                           </w:p>
                           <w:p>
                             <w:pPr>
@@ -5257,6 +5895,7 @@
                                 <w:lang w:val="en-US"/>
                               </w:rPr>
                             </w:pPr>
+                            <w:proofErr w:type="spellStart"/>
                             <w:r>
                               <w:rPr>
                                 <w:sz w:val="16"/>
@@ -5266,6 +5905,7 @@
                               </w:rPr>
                               <w:t>primaryPositionCode</w:t>
                             </w:r>
+                            <w:proofErr w:type="spellEnd"/>
                           </w:p>
                           <w:p>
                             <w:pPr>
@@ -5313,7 +5953,7 @@
           </mc:Choice>
           <mc:Fallback>
             <w:pict>
-              <v:shape w14:anchorId="59BC3D15" id="Text Box 66" o:spid="_x0000_s1040" type="#_x0000_t202" style="position:absolute;margin-left:221.45pt;margin-top:711pt;width:102.55pt;height:58.2pt;z-index:251739136;visibility:visible;mso-wrap-style:square;mso-width-percent:0;mso-height-percent:0;mso-wrap-distance-left:9pt;mso-wrap-distance-top:0;mso-wrap-distance-right:9pt;mso-wrap-distance-bottom:0;mso-position-horizontal:absolute;mso-position-horizontal-relative:text;mso-position-vertical:absolute;mso-position-vertical-relative:text;mso-width-percent:0;mso-height-percent:0;mso-width-relative:margin;mso-height-relative:margin;v-text-anchor:top" o:gfxdata="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" fillcolor="white [3201]" strokeweight=".5pt">
+              <v:shape w14:anchorId="59BC3D15" id="Text Box 66" o:spid="_x0000_s1041" type="#_x0000_t202" style="position:absolute;margin-left:221.45pt;margin-top:711pt;width:102.55pt;height:58.2pt;z-index:251739136;visibility:visible;mso-wrap-style:square;mso-width-percent:0;mso-height-percent:0;mso-wrap-distance-left:9pt;mso-wrap-distance-top:0;mso-wrap-distance-right:9pt;mso-wrap-distance-bottom:0;mso-position-horizontal:absolute;mso-position-horizontal-relative:text;mso-position-vertical:absolute;mso-position-vertical-relative:text;mso-width-percent:0;mso-height-percent:0;mso-width-relative:margin;mso-height-relative:margin;v-text-anchor:top" o:gfxdata="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" fillcolor="white [3201]" strokeweight=".5pt">
                 <v:textbox>
                   <w:txbxContent>
                     <w:p>
@@ -5326,6 +5966,7 @@
                           <w:lang w:val="en-US"/>
                         </w:rPr>
                       </w:pPr>
+                      <w:proofErr w:type="spellStart"/>
                       <w:r>
                         <w:rPr>
                           <w:b/>
@@ -5334,8 +5975,21 @@
                           <w:szCs w:val="16"/>
                           <w:lang w:val="en-US"/>
                         </w:rPr>
-                        <w:t>plays_position</w:t>
-                      </w:r>
+                        <w:t>plays_</w:t>
+                      </w:r>
+                      <w:proofErr w:type="gramStart"/>
+                      <w:r>
+                        <w:rPr>
+                          <w:b/>
+                          <w:bCs/>
+                          <w:sz w:val="16"/>
+                          <w:szCs w:val="16"/>
+                          <w:lang w:val="en-US"/>
+                        </w:rPr>
+                        <w:t>position</w:t>
+                      </w:r>
+                      <w:proofErr w:type="spellEnd"/>
+                      <w:proofErr w:type="gramEnd"/>
                     </w:p>
                     <w:p>
                       <w:pPr>
@@ -5351,6 +6005,7 @@
                           <w:lang w:val="en-US"/>
                         </w:rPr>
                       </w:pPr>
+                      <w:proofErr w:type="spellStart"/>
                       <w:r>
                         <w:rPr>
                           <w:sz w:val="16"/>
@@ -5360,6 +6015,7 @@
                         </w:rPr>
                         <w:t>playerID</w:t>
                       </w:r>
+                      <w:proofErr w:type="spellEnd"/>
                     </w:p>
                     <w:p>
                       <w:pPr>
@@ -5375,6 +6031,7 @@
                           <w:lang w:val="en-US"/>
                         </w:rPr>
                       </w:pPr>
+                      <w:proofErr w:type="spellStart"/>
                       <w:r>
                         <w:rPr>
                           <w:sz w:val="16"/>
@@ -5384,6 +6041,7 @@
                         </w:rPr>
                         <w:t>primaryPositionCode</w:t>
                       </w:r>
+                      <w:proofErr w:type="spellEnd"/>
                     </w:p>
                     <w:p>
                       <w:pPr>
@@ -5494,6 +6152,7 @@
                                 <w:lang w:val="en-US"/>
                               </w:rPr>
                             </w:pPr>
+                            <w:proofErr w:type="spellStart"/>
                             <w:r>
                               <w:rPr>
                                 <w:sz w:val="16"/>
@@ -5503,6 +6162,7 @@
                               </w:rPr>
                               <w:t>primaryPositionCode</w:t>
                             </w:r>
+                            <w:proofErr w:type="spellEnd"/>
                           </w:p>
                           <w:p>
                             <w:pPr>
@@ -5517,6 +6177,7 @@
                                 <w:lang w:val="en-US"/>
                               </w:rPr>
                             </w:pPr>
+                            <w:proofErr w:type="spellStart"/>
                             <w:r>
                               <w:rPr>
                                 <w:sz w:val="16"/>
@@ -5525,6 +6186,7 @@
                               </w:rPr>
                               <w:t>primaryPositionName</w:t>
                             </w:r>
+                            <w:proofErr w:type="spellEnd"/>
                           </w:p>
                           <w:p>
                             <w:pPr>
@@ -5539,6 +6201,7 @@
                                 <w:lang w:val="en-US"/>
                               </w:rPr>
                             </w:pPr>
+                            <w:proofErr w:type="spellStart"/>
                             <w:r>
                               <w:rPr>
                                 <w:sz w:val="16"/>
@@ -5547,6 +6210,7 @@
                               </w:rPr>
                               <w:t>primaryPositionType</w:t>
                             </w:r>
+                            <w:proofErr w:type="spellEnd"/>
                           </w:p>
                         </w:txbxContent>
                       </wps:txbx>
@@ -5570,7 +6234,7 @@
           </mc:Choice>
           <mc:Fallback>
             <w:pict>
-              <v:shape w14:anchorId="42D667B4" id="Text Box 67" o:spid="_x0000_s1041" type="#_x0000_t202" style="position:absolute;margin-left:-9.5pt;margin-top:665pt;width:109.45pt;height:65.65pt;z-index:251741184;visibility:visible;mso-wrap-style:square;mso-width-percent:0;mso-height-percent:0;mso-wrap-distance-left:9pt;mso-wrap-distance-top:0;mso-wrap-distance-right:9pt;mso-wrap-distance-bottom:0;mso-position-horizontal:absolute;mso-position-horizontal-relative:text;mso-position-vertical:absolute;mso-position-vertical-relative:text;mso-width-percent:0;mso-height-percent:0;mso-width-relative:margin;mso-height-relative:margin;v-text-anchor:top" o:gfxdata="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" fillcolor="white [3201]" strokeweight=".5pt">
+              <v:shape w14:anchorId="42D667B4" id="Text Box 67" o:spid="_x0000_s1042" type="#_x0000_t202" style="position:absolute;margin-left:-9.5pt;margin-top:665pt;width:109.45pt;height:65.65pt;z-index:251741184;visibility:visible;mso-wrap-style:square;mso-width-percent:0;mso-height-percent:0;mso-wrap-distance-left:9pt;mso-wrap-distance-top:0;mso-wrap-distance-right:9pt;mso-wrap-distance-bottom:0;mso-position-horizontal:absolute;mso-position-horizontal-relative:text;mso-position-vertical:absolute;mso-position-vertical-relative:text;mso-width-percent:0;mso-height-percent:0;mso-width-relative:margin;mso-height-relative:margin;v-text-anchor:top" o:gfxdata="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" fillcolor="white [3201]" strokeweight=".5pt">
                 <v:textbox>
                   <w:txbxContent>
                     <w:p>
@@ -5608,6 +6272,7 @@
                           <w:lang w:val="en-US"/>
                         </w:rPr>
                       </w:pPr>
+                      <w:proofErr w:type="spellStart"/>
                       <w:r>
                         <w:rPr>
                           <w:sz w:val="16"/>
@@ -5617,6 +6282,7 @@
                         </w:rPr>
                         <w:t>primaryPositionCode</w:t>
                       </w:r>
+                      <w:proofErr w:type="spellEnd"/>
                     </w:p>
                     <w:p>
                       <w:pPr>
@@ -5631,6 +6297,7 @@
                           <w:lang w:val="en-US"/>
                         </w:rPr>
                       </w:pPr>
+                      <w:proofErr w:type="spellStart"/>
                       <w:r>
                         <w:rPr>
                           <w:sz w:val="16"/>
@@ -5639,6 +6306,7 @@
                         </w:rPr>
                         <w:t>primaryPositionName</w:t>
                       </w:r>
+                      <w:proofErr w:type="spellEnd"/>
                     </w:p>
                     <w:p>
                       <w:pPr>
@@ -5653,6 +6321,7 @@
                           <w:lang w:val="en-US"/>
                         </w:rPr>
                       </w:pPr>
+                      <w:proofErr w:type="spellStart"/>
                       <w:r>
                         <w:rPr>
                           <w:sz w:val="16"/>
@@ -5661,6 +6330,7 @@
                         </w:rPr>
                         <w:t>primaryPositionType</w:t>
                       </w:r>
+                      <w:proofErr w:type="spellEnd"/>
                     </w:p>
                   </w:txbxContent>
                 </v:textbox>
@@ -5676,7 +6346,7 @@
         <mc:AlternateContent>
           <mc:Choice Requires="wps">
             <w:drawing>
-              <wp:anchor distT="0" distB="0" distL="114300" distR="114300" simplePos="0" relativeHeight="251737088" behindDoc="0" locked="0" layoutInCell="1" allowOverlap="1" wp14:anchorId="6D3954C7" wp14:editId="395B3751">
+              <wp:anchor distT="0" distB="0" distL="114300" distR="114300" simplePos="0" relativeHeight="251737088" behindDoc="0" locked="0" layoutInCell="1" allowOverlap="1" wp14:anchorId="6D3954C7" wp14:editId="1D6C328F">
                 <wp:simplePos x="0" y="0"/>
                 <wp:positionH relativeFrom="column">
                   <wp:posOffset>2189149</wp:posOffset>
@@ -5768,7 +6438,7 @@
           </mc:Choice>
           <mc:Fallback>
             <w:pict>
-              <v:shape w14:anchorId="6D3954C7" id="Diamond 65" o:spid="_x0000_s1042" type="#_x0000_t4" style="position:absolute;margin-left:172.35pt;margin-top:595.5pt;width:77.4pt;height:36.5pt;z-index:251737088;visibility:visible;mso-wrap-style:square;mso-width-percent:0;mso-height-percent:0;mso-wrap-distance-left:9pt;mso-wrap-distance-top:0;mso-wrap-distance-right:9pt;mso-wrap-distance-bottom:0;mso-position-horizontal:absolute;mso-position-horizontal-relative:text;mso-position-vertical:absolute;mso-position-vertical-relative:text;mso-width-percent:0;mso-height-percent:0;mso-width-relative:margin;mso-height-relative:margin;v-text-anchor:middle" o:gfxdata="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" filled="f" strokecolor="black [3213]">
+              <v:shape w14:anchorId="6D3954C7" id="Diamond 65" o:spid="_x0000_s1043" type="#_x0000_t4" style="position:absolute;margin-left:172.35pt;margin-top:595.5pt;width:77.4pt;height:36.5pt;z-index:251737088;visibility:visible;mso-wrap-style:square;mso-width-percent:0;mso-height-percent:0;mso-wrap-distance-left:9pt;mso-wrap-distance-top:0;mso-wrap-distance-right:9pt;mso-wrap-distance-bottom:0;mso-position-horizontal:absolute;mso-position-horizontal-relative:text;mso-position-vertical:absolute;mso-position-vertical-relative:text;mso-width-percent:0;mso-height-percent:0;mso-width-relative:margin;mso-height-relative:margin;v-text-anchor:middle" o:gfxdata="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" filled="f" strokecolor="black [3213]">
                 <v:textbox>
                   <w:txbxContent>
                     <w:p>
@@ -5793,78 +6463,6 @@
                     </w:p>
                   </w:txbxContent>
                 </v:textbox>
-              </v:shape>
-            </w:pict>
-          </mc:Fallback>
-        </mc:AlternateContent>
-      </w:r>
-      <w:r>
-        <w:rPr>
-          <w:noProof/>
-        </w:rPr>
-        <mc:AlternateContent>
-          <mc:Choice Requires="wps">
-            <w:drawing>
-              <wp:anchor distT="0" distB="0" distL="114300" distR="114300" simplePos="0" relativeHeight="251735040" behindDoc="0" locked="0" layoutInCell="1" allowOverlap="1" wp14:anchorId="68FF671D" wp14:editId="1BB2AC34">
-                <wp:simplePos x="0" y="0"/>
-                <wp:positionH relativeFrom="column">
-                  <wp:posOffset>4612234</wp:posOffset>
-                </wp:positionH>
-                <wp:positionV relativeFrom="paragraph">
-                  <wp:posOffset>5694679</wp:posOffset>
-                </wp:positionV>
-                <wp:extent cx="1699844" cy="1119251"/>
-                <wp:effectExtent l="0" t="38100" r="53340" b="24130"/>
-                <wp:wrapNone/>
-                <wp:docPr id="63" name="Straight Arrow Connector 63"/>
-                <wp:cNvGraphicFramePr/>
-                <a:graphic xmlns:a="http://schemas.openxmlformats.org/drawingml/2006/main">
-                  <a:graphicData uri="http://schemas.microsoft.com/office/word/2010/wordprocessingShape">
-                    <wps:wsp>
-                      <wps:cNvCnPr/>
-                      <wps:spPr>
-                        <a:xfrm flipV="1">
-                          <a:off x="0" y="0"/>
-                          <a:ext cx="1699844" cy="1119251"/>
-                        </a:xfrm>
-                        <a:prstGeom prst="straightConnector1">
-                          <a:avLst/>
-                        </a:prstGeom>
-                        <a:ln w="19050">
-                          <a:tailEnd type="triangle"/>
-                        </a:ln>
-                      </wps:spPr>
-                      <wps:style>
-                        <a:lnRef idx="1">
-                          <a:schemeClr val="dk1"/>
-                        </a:lnRef>
-                        <a:fillRef idx="0">
-                          <a:schemeClr val="dk1"/>
-                        </a:fillRef>
-                        <a:effectRef idx="0">
-                          <a:schemeClr val="dk1"/>
-                        </a:effectRef>
-                        <a:fontRef idx="minor">
-                          <a:schemeClr val="tx1"/>
-                        </a:fontRef>
-                      </wps:style>
-                      <wps:bodyPr/>
-                    </wps:wsp>
-                  </a:graphicData>
-                </a:graphic>
-                <wp14:sizeRelH relativeFrom="margin">
-                  <wp14:pctWidth>0</wp14:pctWidth>
-                </wp14:sizeRelH>
-                <wp14:sizeRelV relativeFrom="margin">
-                  <wp14:pctHeight>0</wp14:pctHeight>
-                </wp14:sizeRelV>
-              </wp:anchor>
-            </w:drawing>
-          </mc:Choice>
-          <mc:Fallback>
-            <w:pict>
-              <v:shape w14:anchorId="593AF4FE" id="Straight Arrow Connector 63" o:spid="_x0000_s1026" type="#_x0000_t32" style="position:absolute;margin-left:363.15pt;margin-top:448.4pt;width:133.85pt;height:88.15pt;flip:y;z-index:251735040;visibility:visible;mso-wrap-style:square;mso-width-percent:0;mso-height-percent:0;mso-wrap-distance-left:9pt;mso-wrap-distance-top:0;mso-wrap-distance-right:9pt;mso-wrap-distance-bottom:0;mso-position-horizontal:absolute;mso-position-horizontal-relative:text;mso-position-vertical:absolute;mso-position-vertical-relative:text;mso-width-percent:0;mso-height-percent:0;mso-width-relative:margin;mso-height-relative:margin" o:gfxdata="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" strokecolor="black [3200]" strokeweight="1.5pt">
-                <v:stroke endarrow="block" joinstyle="miter"/>
               </v:shape>
             </w:pict>
           </mc:Fallback>
@@ -5927,6 +6525,7 @@
                                 <w:lang w:val="en-US"/>
                               </w:rPr>
                             </w:pPr>
+                            <w:proofErr w:type="spellStart"/>
                             <w:r>
                               <w:rPr>
                                 <w:sz w:val="16"/>
@@ -5936,6 +6535,7 @@
                               </w:rPr>
                               <w:t>playerID</w:t>
                             </w:r>
+                            <w:proofErr w:type="spellEnd"/>
                           </w:p>
                           <w:p>
                             <w:pPr>
@@ -5951,6 +6551,7 @@
                                 <w:lang w:val="en-US"/>
                               </w:rPr>
                             </w:pPr>
+                            <w:proofErr w:type="spellStart"/>
                             <w:r>
                               <w:rPr>
                                 <w:sz w:val="16"/>
@@ -5960,6 +6561,7 @@
                               </w:rPr>
                               <w:t>teamID</w:t>
                             </w:r>
+                            <w:proofErr w:type="spellEnd"/>
                           </w:p>
                           <w:p>
                             <w:pPr>
@@ -6007,7 +6609,7 @@
           </mc:Choice>
           <mc:Fallback>
             <w:pict>
-              <v:shape w14:anchorId="07A03AE5" id="Text Box 62" o:spid="_x0000_s1043" type="#_x0000_t202" style="position:absolute;margin-left:550.65pt;margin-top:411.9pt;width:89.3pt;height:40.9pt;z-index:251732992;visibility:visible;mso-wrap-style:square;mso-width-percent:0;mso-height-percent:0;mso-wrap-distance-left:9pt;mso-wrap-distance-top:0;mso-wrap-distance-right:9pt;mso-wrap-distance-bottom:0;mso-position-horizontal:absolute;mso-position-horizontal-relative:text;mso-position-vertical:absolute;mso-position-vertical-relative:text;mso-width-percent:0;mso-height-percent:0;mso-width-relative:margin;mso-height-relative:margin;v-text-anchor:top" o:gfxdata="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" fillcolor="white [3201]" strokeweight=".5pt">
+              <v:shape w14:anchorId="07A03AE5" id="Text Box 62" o:spid="_x0000_s1044" type="#_x0000_t202" style="position:absolute;margin-left:550.65pt;margin-top:411.9pt;width:89.3pt;height:40.9pt;z-index:251732992;visibility:visible;mso-wrap-style:square;mso-width-percent:0;mso-height-percent:0;mso-wrap-distance-left:9pt;mso-wrap-distance-top:0;mso-wrap-distance-right:9pt;mso-wrap-distance-bottom:0;mso-position-horizontal:absolute;mso-position-horizontal-relative:text;mso-position-vertical:absolute;mso-position-vertical-relative:text;mso-width-percent:0;mso-height-percent:0;mso-width-relative:margin;mso-height-relative:margin;v-text-anchor:top" o:gfxdata="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" fillcolor="white [3201]" strokeweight=".5pt">
                 <v:textbox>
                   <w:txbxContent>
                     <w:p>
@@ -6024,6 +6626,7 @@
                           <w:lang w:val="en-US"/>
                         </w:rPr>
                       </w:pPr>
+                      <w:proofErr w:type="spellStart"/>
                       <w:r>
                         <w:rPr>
                           <w:sz w:val="16"/>
@@ -6033,6 +6636,7 @@
                         </w:rPr>
                         <w:t>playerID</w:t>
                       </w:r>
+                      <w:proofErr w:type="spellEnd"/>
                     </w:p>
                     <w:p>
                       <w:pPr>
@@ -6048,6 +6652,7 @@
                           <w:lang w:val="en-US"/>
                         </w:rPr>
                       </w:pPr>
+                      <w:proofErr w:type="spellStart"/>
                       <w:r>
                         <w:rPr>
                           <w:sz w:val="16"/>
@@ -6057,6 +6662,7 @@
                         </w:rPr>
                         <w:t>teamID</w:t>
                       </w:r>
+                      <w:proofErr w:type="spellEnd"/>
                     </w:p>
                     <w:p>
                       <w:pPr>
@@ -6156,6 +6762,7 @@
                                 <w:lang w:val="en-US"/>
                               </w:rPr>
                             </w:pPr>
+                            <w:proofErr w:type="spellStart"/>
                             <w:r>
                               <w:rPr>
                                 <w:color w:val="000000" w:themeColor="text1"/>
@@ -6165,6 +6772,7 @@
                               </w:rPr>
                               <w:t>Plays_for</w:t>
                             </w:r>
+                            <w:proofErr w:type="spellEnd"/>
                           </w:p>
                         </w:txbxContent>
                       </wps:txbx>
@@ -6188,7 +6796,7 @@
           </mc:Choice>
           <mc:Fallback>
             <w:pict>
-              <v:shape w14:anchorId="472FEC03" id="Diamond 61" o:spid="_x0000_s1044" type="#_x0000_t4" style="position:absolute;margin-left:441.7pt;margin-top:411.9pt;width:109.1pt;height:36.5pt;z-index:251730944;visibility:visible;mso-wrap-style:square;mso-width-percent:0;mso-height-percent:0;mso-wrap-distance-left:9pt;mso-wrap-distance-top:0;mso-wrap-distance-right:9pt;mso-wrap-distance-bottom:0;mso-position-horizontal:absolute;mso-position-horizontal-relative:text;mso-position-vertical:absolute;mso-position-vertical-relative:text;mso-width-percent:0;mso-height-percent:0;mso-width-relative:margin;mso-height-relative:margin;v-text-anchor:middle" o:gfxdata="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" filled="f" strokecolor="black [3213]">
+              <v:shape w14:anchorId="472FEC03" id="Diamond 61" o:spid="_x0000_s1045" type="#_x0000_t4" style="position:absolute;margin-left:441.7pt;margin-top:411.9pt;width:109.1pt;height:36.5pt;z-index:251730944;visibility:visible;mso-wrap-style:square;mso-width-percent:0;mso-height-percent:0;mso-wrap-distance-left:9pt;mso-wrap-distance-top:0;mso-wrap-distance-right:9pt;mso-wrap-distance-bottom:0;mso-position-horizontal:absolute;mso-position-horizontal-relative:text;mso-position-vertical:absolute;mso-position-vertical-relative:text;mso-width-percent:0;mso-height-percent:0;mso-width-relative:margin;mso-height-relative:margin;v-text-anchor:middle" o:gfxdata="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" filled="f" strokecolor="black [3213]">
                 <v:textbox>
                   <w:txbxContent>
                     <w:p>
@@ -6201,6 +6809,7 @@
                           <w:lang w:val="en-US"/>
                         </w:rPr>
                       </w:pPr>
+                      <w:proofErr w:type="spellStart"/>
                       <w:r>
                         <w:rPr>
                           <w:color w:val="000000" w:themeColor="text1"/>
@@ -6210,6 +6819,7 @@
                         </w:rPr>
                         <w:t>Plays_for</w:t>
                       </w:r>
+                      <w:proofErr w:type="spellEnd"/>
                     </w:p>
                   </w:txbxContent>
                 </v:textbox>
@@ -6271,6 +6881,7 @@
                                 <w:lang w:val="en-US"/>
                               </w:rPr>
                             </w:pPr>
+                            <w:proofErr w:type="spellStart"/>
                             <w:r>
                               <w:rPr>
                                 <w:b/>
@@ -6281,6 +6892,7 @@
                               </w:rPr>
                               <w:t>wears_number</w:t>
                             </w:r>
+                            <w:proofErr w:type="spellEnd"/>
                           </w:p>
                           <w:p>
                             <w:pPr>
@@ -6296,6 +6908,7 @@
                                 <w:lang w:val="en-US"/>
                               </w:rPr>
                             </w:pPr>
+                            <w:proofErr w:type="spellStart"/>
                             <w:r>
                               <w:rPr>
                                 <w:sz w:val="16"/>
@@ -6305,6 +6918,7 @@
                               </w:rPr>
                               <w:t>playerID</w:t>
                             </w:r>
+                            <w:proofErr w:type="spellEnd"/>
                           </w:p>
                           <w:p>
                             <w:pPr>
@@ -6319,6 +6933,7 @@
                                 <w:lang w:val="en-US"/>
                               </w:rPr>
                             </w:pPr>
+                            <w:proofErr w:type="spellStart"/>
                             <w:r>
                               <w:rPr>
                                 <w:sz w:val="16"/>
@@ -6327,6 +6942,7 @@
                               </w:rPr>
                               <w:t>primaryNumber</w:t>
                             </w:r>
+                            <w:proofErr w:type="spellEnd"/>
                           </w:p>
                           <w:p>
                             <w:pPr>
@@ -6374,7 +6990,7 @@
           </mc:Choice>
           <mc:Fallback>
             <w:pict>
-              <v:shape w14:anchorId="19FC560D" id="Text Box 56" o:spid="_x0000_s1045" type="#_x0000_t202" style="position:absolute;margin-left:567.3pt;margin-top:570.2pt;width:110pt;height:103.1pt;z-index:251724800;visibility:visible;mso-wrap-style:square;mso-width-percent:0;mso-height-percent:0;mso-wrap-distance-left:9pt;mso-wrap-distance-top:0;mso-wrap-distance-right:9pt;mso-wrap-distance-bottom:0;mso-position-horizontal:absolute;mso-position-horizontal-relative:text;mso-position-vertical:absolute;mso-position-vertical-relative:text;mso-width-percent:0;mso-height-percent:0;mso-width-relative:margin;mso-height-relative:margin;v-text-anchor:top" o:gfxdata="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" fillcolor="white [3201]" strokeweight=".5pt">
+              <v:shape w14:anchorId="19FC560D" id="Text Box 56" o:spid="_x0000_s1046" type="#_x0000_t202" style="position:absolute;margin-left:567.3pt;margin-top:570.2pt;width:110pt;height:103.1pt;z-index:251724800;visibility:visible;mso-wrap-style:square;mso-width-percent:0;mso-height-percent:0;mso-wrap-distance-left:9pt;mso-wrap-distance-top:0;mso-wrap-distance-right:9pt;mso-wrap-distance-bottom:0;mso-position-horizontal:absolute;mso-position-horizontal-relative:text;mso-position-vertical:absolute;mso-position-vertical-relative:text;mso-width-percent:0;mso-height-percent:0;mso-width-relative:margin;mso-height-relative:margin;v-text-anchor:top" o:gfxdata="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" fillcolor="white [3201]" strokeweight=".5pt">
                 <v:textbox>
                   <w:txbxContent>
                     <w:p>
@@ -6387,6 +7003,7 @@
                           <w:lang w:val="en-US"/>
                         </w:rPr>
                       </w:pPr>
+                      <w:proofErr w:type="spellStart"/>
                       <w:r>
                         <w:rPr>
                           <w:b/>
@@ -6397,6 +7014,7 @@
                         </w:rPr>
                         <w:t>wears_number</w:t>
                       </w:r>
+                      <w:proofErr w:type="spellEnd"/>
                     </w:p>
                     <w:p>
                       <w:pPr>
@@ -6412,6 +7030,7 @@
                           <w:lang w:val="en-US"/>
                         </w:rPr>
                       </w:pPr>
+                      <w:proofErr w:type="spellStart"/>
                       <w:r>
                         <w:rPr>
                           <w:sz w:val="16"/>
@@ -6421,6 +7040,7 @@
                         </w:rPr>
                         <w:t>playerID</w:t>
                       </w:r>
+                      <w:proofErr w:type="spellEnd"/>
                     </w:p>
                     <w:p>
                       <w:pPr>
@@ -6435,6 +7055,7 @@
                           <w:lang w:val="en-US"/>
                         </w:rPr>
                       </w:pPr>
+                      <w:proofErr w:type="spellStart"/>
                       <w:r>
                         <w:rPr>
                           <w:sz w:val="16"/>
@@ -6443,6 +7064,7 @@
                         </w:rPr>
                         <w:t>primaryNumber</w:t>
                       </w:r>
+                      <w:proofErr w:type="spellEnd"/>
                     </w:p>
                     <w:p>
                       <w:pPr>
@@ -6653,7 +7275,7 @@
           </mc:Choice>
           <mc:Fallback>
             <w:pict>
-              <v:shape w14:anchorId="19F5AF9A" id="Diamond 57" o:spid="_x0000_s1046" type="#_x0000_t4" style="position:absolute;margin-left:447.95pt;margin-top:597.85pt;width:77.4pt;height:36.5pt;z-index:251726848;visibility:visible;mso-wrap-style:square;mso-width-percent:0;mso-height-percent:0;mso-wrap-distance-left:9pt;mso-wrap-distance-top:0;mso-wrap-distance-right:9pt;mso-wrap-distance-bottom:0;mso-position-horizontal:absolute;mso-position-horizontal-relative:text;mso-position-vertical:absolute;mso-position-vertical-relative:text;mso-width-percent:0;mso-height-percent:0;mso-width-relative:margin;mso-height-relative:margin;v-text-anchor:middle" o:gfxdata="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" filled="f" strokecolor="black [3213]">
+              <v:shape w14:anchorId="19F5AF9A" id="Diamond 57" o:spid="_x0000_s1047" type="#_x0000_t4" style="position:absolute;margin-left:447.95pt;margin-top:597.85pt;width:77.4pt;height:36.5pt;z-index:251726848;visibility:visible;mso-wrap-style:square;mso-width-percent:0;mso-height-percent:0;mso-wrap-distance-left:9pt;mso-wrap-distance-top:0;mso-wrap-distance-right:9pt;mso-wrap-distance-bottom:0;mso-position-horizontal:absolute;mso-position-horizontal-relative:text;mso-position-vertical:absolute;mso-position-vertical-relative:text;mso-width-percent:0;mso-height-percent:0;mso-width-relative:margin;mso-height-relative:margin;v-text-anchor:middle" o:gfxdata="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" filled="f" strokecolor="black [3213]">
                 <v:textbox>
                   <w:txbxContent>
                     <w:p>
@@ -6919,6 +7541,7 @@
                                 <w:lang w:val="en-US"/>
                               </w:rPr>
                             </w:pPr>
+                            <w:proofErr w:type="spellStart"/>
                             <w:r>
                               <w:rPr>
                                 <w:sz w:val="16"/>
@@ -6928,6 +7551,7 @@
                               </w:rPr>
                               <w:t>playerID</w:t>
                             </w:r>
+                            <w:proofErr w:type="spellEnd"/>
                           </w:p>
                           <w:p>
                             <w:pPr>
@@ -6942,6 +7566,7 @@
                                 <w:lang w:val="en-US"/>
                               </w:rPr>
                             </w:pPr>
+                            <w:proofErr w:type="spellStart"/>
                             <w:r>
                               <w:rPr>
                                 <w:sz w:val="16"/>
@@ -6958,6 +7583,7 @@
                               </w:rPr>
                               <w:t>ame</w:t>
                             </w:r>
+                            <w:proofErr w:type="spellEnd"/>
                           </w:p>
                           <w:p>
                             <w:pPr>
@@ -6972,6 +7598,7 @@
                                 <w:lang w:val="en-US"/>
                               </w:rPr>
                             </w:pPr>
+                            <w:proofErr w:type="spellStart"/>
                             <w:r>
                               <w:rPr>
                                 <w:sz w:val="16"/>
@@ -6980,6 +7607,7 @@
                               </w:rPr>
                               <w:t>lastName</w:t>
                             </w:r>
+                            <w:proofErr w:type="spellEnd"/>
                           </w:p>
                           <w:p>
                             <w:pPr>
@@ -7016,6 +7644,7 @@
                                 <w:lang w:val="en-US"/>
                               </w:rPr>
                             </w:pPr>
+                            <w:proofErr w:type="spellStart"/>
                             <w:r>
                               <w:rPr>
                                 <w:sz w:val="16"/>
@@ -7024,6 +7653,7 @@
                               </w:rPr>
                               <w:t>birthCity</w:t>
                             </w:r>
+                            <w:proofErr w:type="spellEnd"/>
                           </w:p>
                           <w:p>
                             <w:pPr>
@@ -7038,6 +7668,7 @@
                                 <w:lang w:val="en-US"/>
                               </w:rPr>
                             </w:pPr>
+                            <w:proofErr w:type="spellStart"/>
                             <w:r>
                               <w:rPr>
                                 <w:sz w:val="16"/>
@@ -7046,6 +7677,7 @@
                               </w:rPr>
                               <w:t>birthStateProvince</w:t>
                             </w:r>
+                            <w:proofErr w:type="spellEnd"/>
                           </w:p>
                           <w:p>
                             <w:pPr>
@@ -7060,6 +7692,7 @@
                                 <w:lang w:val="en-US"/>
                               </w:rPr>
                             </w:pPr>
+                            <w:proofErr w:type="spellStart"/>
                             <w:r>
                               <w:rPr>
                                 <w:sz w:val="16"/>
@@ -7068,6 +7701,7 @@
                               </w:rPr>
                               <w:t>birthCountry</w:t>
                             </w:r>
+                            <w:proofErr w:type="spellEnd"/>
                           </w:p>
                           <w:p>
                             <w:pPr>
@@ -7126,6 +7760,7 @@
                                 <w:lang w:val="en-US"/>
                               </w:rPr>
                             </w:pPr>
+                            <w:proofErr w:type="spellStart"/>
                             <w:r>
                               <w:rPr>
                                 <w:sz w:val="16"/>
@@ -7134,6 +7769,7 @@
                               </w:rPr>
                               <w:t>shootsCatches</w:t>
                             </w:r>
+                            <w:proofErr w:type="spellEnd"/>
                           </w:p>
                           <w:p>
                             <w:pPr>
@@ -7148,6 +7784,7 @@
                                 <w:lang w:val="en-US"/>
                               </w:rPr>
                             </w:pPr>
+                            <w:proofErr w:type="spellStart"/>
                             <w:r>
                               <w:rPr>
                                 <w:sz w:val="16"/>
@@ -7156,6 +7793,7 @@
                               </w:rPr>
                               <w:t>rosterStatus</w:t>
                             </w:r>
+                            <w:proofErr w:type="spellEnd"/>
                           </w:p>
                         </w:txbxContent>
                       </wps:txbx>
@@ -7179,7 +7817,7 @@
           </mc:Choice>
           <mc:Fallback>
             <w:pict>
-              <v:shape w14:anchorId="04898242" id="Text Box 43" o:spid="_x0000_s1047" type="#_x0000_t202" style="position:absolute;margin-left:303.65pt;margin-top:536.45pt;width:113.45pt;height:145.7pt;z-index:251702272;visibility:visible;mso-wrap-style:square;mso-width-percent:0;mso-height-percent:0;mso-wrap-distance-left:9pt;mso-wrap-distance-top:0;mso-wrap-distance-right:9pt;mso-wrap-distance-bottom:0;mso-position-horizontal:absolute;mso-position-horizontal-relative:text;mso-position-vertical:absolute;mso-position-vertical-relative:text;mso-width-percent:0;mso-height-percent:0;mso-width-relative:margin;mso-height-relative:margin;v-text-anchor:top" o:gfxdata="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" fillcolor="white [3201]" strokeweight=".5pt">
+              <v:shape w14:anchorId="04898242" id="Text Box 43" o:spid="_x0000_s1048" type="#_x0000_t202" style="position:absolute;margin-left:303.65pt;margin-top:536.45pt;width:113.45pt;height:145.7pt;z-index:251702272;visibility:visible;mso-wrap-style:square;mso-width-percent:0;mso-height-percent:0;mso-wrap-distance-left:9pt;mso-wrap-distance-top:0;mso-wrap-distance-right:9pt;mso-wrap-distance-bottom:0;mso-position-horizontal:absolute;mso-position-horizontal-relative:text;mso-position-vertical:absolute;mso-position-vertical-relative:text;mso-width-percent:0;mso-height-percent:0;mso-width-relative:margin;mso-height-relative:margin;v-text-anchor:top" o:gfxdata="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" fillcolor="white [3201]" strokeweight=".5pt">
                 <v:textbox>
                   <w:txbxContent>
                     <w:p>
@@ -7227,6 +7865,7 @@
                           <w:lang w:val="en-US"/>
                         </w:rPr>
                       </w:pPr>
+                      <w:proofErr w:type="spellStart"/>
                       <w:r>
                         <w:rPr>
                           <w:sz w:val="16"/>
@@ -7236,6 +7875,7 @@
                         </w:rPr>
                         <w:t>playerID</w:t>
                       </w:r>
+                      <w:proofErr w:type="spellEnd"/>
                     </w:p>
                     <w:p>
                       <w:pPr>
@@ -7250,6 +7890,7 @@
                           <w:lang w:val="en-US"/>
                         </w:rPr>
                       </w:pPr>
+                      <w:proofErr w:type="spellStart"/>
                       <w:r>
                         <w:rPr>
                           <w:sz w:val="16"/>
@@ -7266,6 +7907,7 @@
                         </w:rPr>
                         <w:t>ame</w:t>
                       </w:r>
+                      <w:proofErr w:type="spellEnd"/>
                     </w:p>
                     <w:p>
                       <w:pPr>
@@ -7280,6 +7922,7 @@
                           <w:lang w:val="en-US"/>
                         </w:rPr>
                       </w:pPr>
+                      <w:proofErr w:type="spellStart"/>
                       <w:r>
                         <w:rPr>
                           <w:sz w:val="16"/>
@@ -7288,6 +7931,7 @@
                         </w:rPr>
                         <w:t>lastName</w:t>
                       </w:r>
+                      <w:proofErr w:type="spellEnd"/>
                     </w:p>
                     <w:p>
                       <w:pPr>
@@ -7324,6 +7968,7 @@
                           <w:lang w:val="en-US"/>
                         </w:rPr>
                       </w:pPr>
+                      <w:proofErr w:type="spellStart"/>
                       <w:r>
                         <w:rPr>
                           <w:sz w:val="16"/>
@@ -7332,6 +7977,7 @@
                         </w:rPr>
                         <w:t>birthCity</w:t>
                       </w:r>
+                      <w:proofErr w:type="spellEnd"/>
                     </w:p>
                     <w:p>
                       <w:pPr>
@@ -7346,6 +7992,7 @@
                           <w:lang w:val="en-US"/>
                         </w:rPr>
                       </w:pPr>
+                      <w:proofErr w:type="spellStart"/>
                       <w:r>
                         <w:rPr>
                           <w:sz w:val="16"/>
@@ -7354,6 +8001,7 @@
                         </w:rPr>
                         <w:t>birthStateProvince</w:t>
                       </w:r>
+                      <w:proofErr w:type="spellEnd"/>
                     </w:p>
                     <w:p>
                       <w:pPr>
@@ -7368,6 +8016,7 @@
                           <w:lang w:val="en-US"/>
                         </w:rPr>
                       </w:pPr>
+                      <w:proofErr w:type="spellStart"/>
                       <w:r>
                         <w:rPr>
                           <w:sz w:val="16"/>
@@ -7376,6 +8025,7 @@
                         </w:rPr>
                         <w:t>birthCountry</w:t>
                       </w:r>
+                      <w:proofErr w:type="spellEnd"/>
                     </w:p>
                     <w:p>
                       <w:pPr>
@@ -7434,6 +8084,7 @@
                           <w:lang w:val="en-US"/>
                         </w:rPr>
                       </w:pPr>
+                      <w:proofErr w:type="spellStart"/>
                       <w:r>
                         <w:rPr>
                           <w:sz w:val="16"/>
@@ -7442,6 +8093,7 @@
                         </w:rPr>
                         <w:t>shootsCatches</w:t>
                       </w:r>
+                      <w:proofErr w:type="spellEnd"/>
                     </w:p>
                     <w:p>
                       <w:pPr>
@@ -7456,6 +8108,7 @@
                           <w:lang w:val="en-US"/>
                         </w:rPr>
                       </w:pPr>
+                      <w:proofErr w:type="spellStart"/>
                       <w:r>
                         <w:rPr>
                           <w:sz w:val="16"/>
@@ -7464,6 +8117,7 @@
                         </w:rPr>
                         <w:t>rosterStatus</w:t>
                       </w:r>
+                      <w:proofErr w:type="spellEnd"/>
                     </w:p>
                   </w:txbxContent>
                 </v:textbox>
@@ -7616,6 +8270,7 @@
                                 <w:lang w:val="en-US"/>
                               </w:rPr>
                             </w:pPr>
+                            <w:proofErr w:type="spellStart"/>
                             <w:r>
                               <w:rPr>
                                 <w:sz w:val="16"/>
@@ -7625,6 +8280,7 @@
                               </w:rPr>
                               <w:t>playerID</w:t>
                             </w:r>
+                            <w:proofErr w:type="spellEnd"/>
                           </w:p>
                           <w:p>
                             <w:pPr>
@@ -7701,7 +8357,7 @@
           </mc:Choice>
           <mc:Fallback>
             <w:pict>
-              <v:shape w14:anchorId="1B5FE68A" id="Text Box 52" o:spid="_x0000_s1048" type="#_x0000_t202" style="position:absolute;margin-left:133.35pt;margin-top:431.1pt;width:62.2pt;height:58.2pt;z-index:251718656;visibility:visible;mso-wrap-style:square;mso-width-percent:0;mso-height-percent:0;mso-wrap-distance-left:9pt;mso-wrap-distance-top:0;mso-wrap-distance-right:9pt;mso-wrap-distance-bottom:0;mso-position-horizontal:absolute;mso-position-horizontal-relative:text;mso-position-vertical:absolute;mso-position-vertical-relative:text;mso-width-percent:0;mso-height-percent:0;mso-width-relative:margin;mso-height-relative:margin;v-text-anchor:top" o:gfxdata="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" fillcolor="white [3201]" strokeweight=".5pt">
+              <v:shape w14:anchorId="1B5FE68A" id="Text Box 52" o:spid="_x0000_s1049" type="#_x0000_t202" style="position:absolute;margin-left:133.35pt;margin-top:431.1pt;width:62.2pt;height:58.2pt;z-index:251718656;visibility:visible;mso-wrap-style:square;mso-width-percent:0;mso-height-percent:0;mso-wrap-distance-left:9pt;mso-wrap-distance-top:0;mso-wrap-distance-right:9pt;mso-wrap-distance-bottom:0;mso-position-horizontal:absolute;mso-position-horizontal-relative:text;mso-position-vertical:absolute;mso-position-vertical-relative:text;mso-width-percent:0;mso-height-percent:0;mso-width-relative:margin;mso-height-relative:margin;v-text-anchor:top" o:gfxdata="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" fillcolor="white [3201]" strokeweight=".5pt">
                 <v:textbox>
                   <w:txbxContent>
                     <w:p>
@@ -7739,6 +8395,7 @@
                           <w:lang w:val="en-US"/>
                         </w:rPr>
                       </w:pPr>
+                      <w:proofErr w:type="spellStart"/>
                       <w:r>
                         <w:rPr>
                           <w:sz w:val="16"/>
@@ -7748,6 +8405,7 @@
                         </w:rPr>
                         <w:t>playerID</w:t>
                       </w:r>
+                      <w:proofErr w:type="spellEnd"/>
                     </w:p>
                     <w:p>
                       <w:pPr>
@@ -7918,7 +8576,7 @@
           </mc:Choice>
           <mc:Fallback>
             <w:pict>
-              <v:shape w14:anchorId="3E427031" id="Diamond 53" o:spid="_x0000_s1049" type="#_x0000_t4" style="position:absolute;margin-left:216.3pt;margin-top:441.4pt;width:58.4pt;height:36.5pt;z-index:251720704;visibility:visible;mso-wrap-style:square;mso-width-percent:0;mso-height-percent:0;mso-wrap-distance-left:9pt;mso-wrap-distance-top:0;mso-wrap-distance-right:9pt;mso-wrap-distance-bottom:0;mso-position-horizontal:absolute;mso-position-horizontal-relative:text;mso-position-vertical:absolute;mso-position-vertical-relative:text;mso-width-percent:0;mso-height-percent:0;mso-width-relative:margin;mso-height-relative:margin;v-text-anchor:middle" o:gfxdata="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" filled="f" strokecolor="black [3213]">
+              <v:shape w14:anchorId="3E427031" id="Diamond 53" o:spid="_x0000_s1050" type="#_x0000_t4" style="position:absolute;margin-left:216.3pt;margin-top:441.4pt;width:58.4pt;height:36.5pt;z-index:251720704;visibility:visible;mso-wrap-style:square;mso-width-percent:0;mso-height-percent:0;mso-wrap-distance-left:9pt;mso-wrap-distance-top:0;mso-wrap-distance-right:9pt;mso-wrap-distance-bottom:0;mso-position-horizontal:absolute;mso-position-horizontal-relative:text;mso-position-vertical:absolute;mso-position-vertical-relative:text;mso-width-percent:0;mso-height-percent:0;mso-width-relative:margin;mso-height-relative:margin;v-text-anchor:middle" o:gfxdata="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" filled="f" strokecolor="black [3213]">
                 <v:textbox>
                   <w:txbxContent>
                     <w:p>
@@ -8057,7 +8715,7 @@
           </mc:Choice>
           <mc:Fallback>
             <w:pict>
-              <v:shape w14:anchorId="2C874C8E" id="Diamond 40" o:spid="_x0000_s1050" type="#_x0000_t4" style="position:absolute;margin-left:765.9pt;margin-top:285.6pt;width:67pt;height:36.5pt;z-index:251697152;visibility:visible;mso-wrap-style:square;mso-width-percent:0;mso-height-percent:0;mso-wrap-distance-left:9pt;mso-wrap-distance-top:0;mso-wrap-distance-right:9pt;mso-wrap-distance-bottom:0;mso-position-horizontal:absolute;mso-position-horizontal-relative:text;mso-position-vertical:absolute;mso-position-vertical-relative:text;mso-width-percent:0;mso-height-percent:0;mso-width-relative:margin;mso-height-relative:margin;v-text-anchor:middle" o:gfxdata="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" filled="f" strokecolor="black [3213]">
+              <v:shape w14:anchorId="2C874C8E" id="Diamond 40" o:spid="_x0000_s1051" type="#_x0000_t4" style="position:absolute;margin-left:765.9pt;margin-top:285.6pt;width:67pt;height:36.5pt;z-index:251697152;visibility:visible;mso-wrap-style:square;mso-width-percent:0;mso-height-percent:0;mso-wrap-distance-left:9pt;mso-wrap-distance-top:0;mso-wrap-distance-right:9pt;mso-wrap-distance-bottom:0;mso-position-horizontal:absolute;mso-position-horizontal-relative:text;mso-position-vertical:absolute;mso-position-vertical-relative:text;mso-width-percent:0;mso-height-percent:0;mso-width-relative:margin;mso-height-relative:margin;v-text-anchor:middle" o:gfxdata="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" filled="f" strokecolor="black [3213]">
                 <v:textbox>
                   <w:txbxContent>
                     <w:p>
@@ -8240,6 +8898,7 @@
                                 <w:lang w:val="en-US"/>
                               </w:rPr>
                             </w:pPr>
+                            <w:proofErr w:type="spellStart"/>
                             <w:r>
                               <w:rPr>
                                 <w:sz w:val="16"/>
@@ -8248,6 +8907,7 @@
                               </w:rPr>
                               <w:t>seasonID</w:t>
                             </w:r>
+                            <w:proofErr w:type="spellEnd"/>
                           </w:p>
                           <w:p>
                             <w:pPr>
@@ -8262,6 +8922,7 @@
                                 <w:lang w:val="en-US"/>
                               </w:rPr>
                             </w:pPr>
+                            <w:proofErr w:type="spellStart"/>
                             <w:r>
                               <w:rPr>
                                 <w:sz w:val="16"/>
@@ -8270,6 +8931,7 @@
                               </w:rPr>
                               <w:t>regularSeasonStartDate</w:t>
                             </w:r>
+                            <w:proofErr w:type="spellEnd"/>
                           </w:p>
                           <w:p>
                             <w:pPr>
@@ -8284,6 +8946,7 @@
                                 <w:lang w:val="en-US"/>
                               </w:rPr>
                             </w:pPr>
+                            <w:proofErr w:type="spellStart"/>
                             <w:r>
                               <w:rPr>
                                 <w:sz w:val="16"/>
@@ -8292,6 +8955,7 @@
                               </w:rPr>
                               <w:t>regularSeasonEndDate</w:t>
                             </w:r>
+                            <w:proofErr w:type="spellEnd"/>
                           </w:p>
                           <w:p>
                             <w:pPr>
@@ -8306,6 +8970,7 @@
                                 <w:lang w:val="en-US"/>
                               </w:rPr>
                             </w:pPr>
+                            <w:proofErr w:type="spellStart"/>
                             <w:r>
                               <w:rPr>
                                 <w:sz w:val="16"/>
@@ -8314,6 +8979,7 @@
                               </w:rPr>
                               <w:t>seasonEndDate</w:t>
                             </w:r>
+                            <w:proofErr w:type="spellEnd"/>
                           </w:p>
                           <w:p>
                             <w:pPr>
@@ -8328,6 +8994,7 @@
                                 <w:lang w:val="en-US"/>
                               </w:rPr>
                             </w:pPr>
+                            <w:proofErr w:type="spellStart"/>
                             <w:r>
                               <w:rPr>
                                 <w:sz w:val="16"/>
@@ -8336,6 +9003,7 @@
                               </w:rPr>
                               <w:t>numberOfGames</w:t>
                             </w:r>
+                            <w:proofErr w:type="spellEnd"/>
                           </w:p>
                           <w:p>
                             <w:pPr>
@@ -8350,6 +9018,7 @@
                                 <w:lang w:val="en-US"/>
                               </w:rPr>
                             </w:pPr>
+                            <w:proofErr w:type="spellStart"/>
                             <w:r>
                               <w:rPr>
                                 <w:sz w:val="16"/>
@@ -8358,6 +9027,7 @@
                               </w:rPr>
                               <w:t>tiesInUse</w:t>
                             </w:r>
+                            <w:proofErr w:type="spellEnd"/>
                           </w:p>
                           <w:p>
                             <w:pPr>
@@ -8372,6 +9042,7 @@
                                 <w:lang w:val="en-US"/>
                               </w:rPr>
                             </w:pPr>
+                            <w:proofErr w:type="spellStart"/>
                             <w:r>
                               <w:rPr>
                                 <w:sz w:val="16"/>
@@ -8380,6 +9051,7 @@
                               </w:rPr>
                               <w:t>olympic_participation</w:t>
                             </w:r>
+                            <w:proofErr w:type="spellEnd"/>
                           </w:p>
                           <w:p>
                             <w:pPr>
@@ -8394,6 +9066,7 @@
                                 <w:lang w:val="en-US"/>
                               </w:rPr>
                             </w:pPr>
+                            <w:proofErr w:type="spellStart"/>
                             <w:r>
                               <w:rPr>
                                 <w:sz w:val="16"/>
@@ -8402,6 +9075,7 @@
                               </w:rPr>
                               <w:t>conferences_in_use</w:t>
                             </w:r>
+                            <w:proofErr w:type="spellEnd"/>
                           </w:p>
                           <w:p>
                             <w:pPr>
@@ -8416,6 +9090,7 @@
                                 <w:lang w:val="en-US"/>
                               </w:rPr>
                             </w:pPr>
+                            <w:proofErr w:type="spellStart"/>
                             <w:r>
                               <w:rPr>
                                 <w:sz w:val="16"/>
@@ -8424,6 +9099,7 @@
                               </w:rPr>
                               <w:t>divisions_in_use</w:t>
                             </w:r>
+                            <w:proofErr w:type="spellEnd"/>
                           </w:p>
                           <w:p>
                             <w:pPr>
@@ -8438,6 +9114,7 @@
                                 <w:lang w:val="en-US"/>
                               </w:rPr>
                             </w:pPr>
+                            <w:proofErr w:type="spellStart"/>
                             <w:r>
                               <w:rPr>
                                 <w:sz w:val="16"/>
@@ -8446,6 +9123,7 @@
                               </w:rPr>
                               <w:t>wild_card_in_use</w:t>
                             </w:r>
+                            <w:proofErr w:type="spellEnd"/>
                           </w:p>
                           <w:p>
                             <w:pPr>
@@ -8478,7 +9156,7 @@
           </mc:Choice>
           <mc:Fallback>
             <w:pict>
-              <v:shape w14:anchorId="0E89CBFA" id="Text Box 35" o:spid="_x0000_s1051" type="#_x0000_t202" style="position:absolute;margin-left:850.4pt;margin-top:238.65pt;width:111.15pt;height:136.5pt;z-index:251689984;visibility:visible;mso-wrap-style:square;mso-width-percent:0;mso-height-percent:0;mso-wrap-distance-left:9pt;mso-wrap-distance-top:0;mso-wrap-distance-right:9pt;mso-wrap-distance-bottom:0;mso-position-horizontal:absolute;mso-position-horizontal-relative:text;mso-position-vertical:absolute;mso-position-vertical-relative:text;mso-width-percent:0;mso-height-percent:0;mso-width-relative:margin;mso-height-relative:margin;v-text-anchor:top" o:gfxdata="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" fillcolor="white [3201]" strokeweight=".5pt">
+              <v:shape w14:anchorId="0E89CBFA" id="Text Box 35" o:spid="_x0000_s1052" type="#_x0000_t202" style="position:absolute;margin-left:850.4pt;margin-top:238.65pt;width:111.15pt;height:136.5pt;z-index:251689984;visibility:visible;mso-wrap-style:square;mso-width-percent:0;mso-height-percent:0;mso-wrap-distance-left:9pt;mso-wrap-distance-top:0;mso-wrap-distance-right:9pt;mso-wrap-distance-bottom:0;mso-position-horizontal:absolute;mso-position-horizontal-relative:text;mso-position-vertical:absolute;mso-position-vertical-relative:text;mso-width-percent:0;mso-height-percent:0;mso-width-relative:margin;mso-height-relative:margin;v-text-anchor:top" o:gfxdata="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" fillcolor="white [3201]" strokeweight=".5pt">
                 <v:textbox>
                   <w:txbxContent>
                     <w:p>
@@ -8525,6 +9203,7 @@
                           <w:lang w:val="en-US"/>
                         </w:rPr>
                       </w:pPr>
+                      <w:proofErr w:type="spellStart"/>
                       <w:r>
                         <w:rPr>
                           <w:sz w:val="16"/>
@@ -8533,6 +9212,7 @@
                         </w:rPr>
                         <w:t>seasonID</w:t>
                       </w:r>
+                      <w:proofErr w:type="spellEnd"/>
                     </w:p>
                     <w:p>
                       <w:pPr>
@@ -8547,6 +9227,7 @@
                           <w:lang w:val="en-US"/>
                         </w:rPr>
                       </w:pPr>
+                      <w:proofErr w:type="spellStart"/>
                       <w:r>
                         <w:rPr>
                           <w:sz w:val="16"/>
@@ -8555,6 +9236,7 @@
                         </w:rPr>
                         <w:t>regularSeasonStartDate</w:t>
                       </w:r>
+                      <w:proofErr w:type="spellEnd"/>
                     </w:p>
                     <w:p>
                       <w:pPr>
@@ -8569,6 +9251,7 @@
                           <w:lang w:val="en-US"/>
                         </w:rPr>
                       </w:pPr>
+                      <w:proofErr w:type="spellStart"/>
                       <w:r>
                         <w:rPr>
                           <w:sz w:val="16"/>
@@ -8577,6 +9260,7 @@
                         </w:rPr>
                         <w:t>regularSeasonEndDate</w:t>
                       </w:r>
+                      <w:proofErr w:type="spellEnd"/>
                     </w:p>
                     <w:p>
                       <w:pPr>
@@ -8591,6 +9275,7 @@
                           <w:lang w:val="en-US"/>
                         </w:rPr>
                       </w:pPr>
+                      <w:proofErr w:type="spellStart"/>
                       <w:r>
                         <w:rPr>
                           <w:sz w:val="16"/>
@@ -8599,6 +9284,7 @@
                         </w:rPr>
                         <w:t>seasonEndDate</w:t>
                       </w:r>
+                      <w:proofErr w:type="spellEnd"/>
                     </w:p>
                     <w:p>
                       <w:pPr>
@@ -8613,6 +9299,7 @@
                           <w:lang w:val="en-US"/>
                         </w:rPr>
                       </w:pPr>
+                      <w:proofErr w:type="spellStart"/>
                       <w:r>
                         <w:rPr>
                           <w:sz w:val="16"/>
@@ -8621,6 +9308,7 @@
                         </w:rPr>
                         <w:t>numberOfGames</w:t>
                       </w:r>
+                      <w:proofErr w:type="spellEnd"/>
                     </w:p>
                     <w:p>
                       <w:pPr>
@@ -8635,6 +9323,7 @@
                           <w:lang w:val="en-US"/>
                         </w:rPr>
                       </w:pPr>
+                      <w:proofErr w:type="spellStart"/>
                       <w:r>
                         <w:rPr>
                           <w:sz w:val="16"/>
@@ -8643,6 +9332,7 @@
                         </w:rPr>
                         <w:t>tiesInUse</w:t>
                       </w:r>
+                      <w:proofErr w:type="spellEnd"/>
                     </w:p>
                     <w:p>
                       <w:pPr>
@@ -8657,6 +9347,7 @@
                           <w:lang w:val="en-US"/>
                         </w:rPr>
                       </w:pPr>
+                      <w:proofErr w:type="spellStart"/>
                       <w:r>
                         <w:rPr>
                           <w:sz w:val="16"/>
@@ -8665,6 +9356,7 @@
                         </w:rPr>
                         <w:t>olympic_participation</w:t>
                       </w:r>
+                      <w:proofErr w:type="spellEnd"/>
                     </w:p>
                     <w:p>
                       <w:pPr>
@@ -8679,6 +9371,7 @@
                           <w:lang w:val="en-US"/>
                         </w:rPr>
                       </w:pPr>
+                      <w:proofErr w:type="spellStart"/>
                       <w:r>
                         <w:rPr>
                           <w:sz w:val="16"/>
@@ -8687,6 +9380,7 @@
                         </w:rPr>
                         <w:t>conferences_in_use</w:t>
                       </w:r>
+                      <w:proofErr w:type="spellEnd"/>
                     </w:p>
                     <w:p>
                       <w:pPr>
@@ -8701,6 +9395,7 @@
                           <w:lang w:val="en-US"/>
                         </w:rPr>
                       </w:pPr>
+                      <w:proofErr w:type="spellStart"/>
                       <w:r>
                         <w:rPr>
                           <w:sz w:val="16"/>
@@ -8709,6 +9404,7 @@
                         </w:rPr>
                         <w:t>divisions_in_use</w:t>
                       </w:r>
+                      <w:proofErr w:type="spellEnd"/>
                     </w:p>
                     <w:p>
                       <w:pPr>
@@ -8723,6 +9419,7 @@
                           <w:lang w:val="en-US"/>
                         </w:rPr>
                       </w:pPr>
+                      <w:proofErr w:type="spellStart"/>
                       <w:r>
                         <w:rPr>
                           <w:sz w:val="16"/>
@@ -8731,6 +9428,7 @@
                         </w:rPr>
                         <w:t>wild_card_in_use</w:t>
                       </w:r>
+                      <w:proofErr w:type="spellEnd"/>
                     </w:p>
                     <w:p>
                       <w:pPr>
@@ -8926,7 +9624,7 @@
           </mc:Choice>
           <mc:Fallback>
             <w:pict>
-              <v:shape w14:anchorId="58948C71" id="Diamond 37" o:spid="_x0000_s1052" type="#_x0000_t4" style="position:absolute;margin-left:580.45pt;margin-top:286.15pt;width:67pt;height:36.5pt;z-index:251693056;visibility:visible;mso-wrap-style:square;mso-width-percent:0;mso-height-percent:0;mso-wrap-distance-left:9pt;mso-wrap-distance-top:0;mso-wrap-distance-right:9pt;mso-wrap-distance-bottom:0;mso-position-horizontal:absolute;mso-position-horizontal-relative:text;mso-position-vertical:absolute;mso-position-vertical-relative:text;mso-width-percent:0;mso-height-percent:0;mso-width-relative:margin;mso-height-relative:margin;v-text-anchor:middle" o:gfxdata="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" filled="f" strokecolor="black [3213]">
+              <v:shape w14:anchorId="58948C71" id="Diamond 37" o:spid="_x0000_s1053" type="#_x0000_t4" style="position:absolute;margin-left:580.45pt;margin-top:286.15pt;width:67pt;height:36.5pt;z-index:251693056;visibility:visible;mso-wrap-style:square;mso-width-percent:0;mso-height-percent:0;mso-wrap-distance-left:9pt;mso-wrap-distance-top:0;mso-wrap-distance-right:9pt;mso-wrap-distance-bottom:0;mso-position-horizontal:absolute;mso-position-horizontal-relative:text;mso-position-vertical:absolute;mso-position-vertical-relative:text;mso-width-percent:0;mso-height-percent:0;mso-width-relative:margin;mso-height-relative:margin;v-text-anchor:middle" o:gfxdata="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" filled="f" strokecolor="black [3213]">
                 <v:textbox>
                   <w:txbxContent>
                     <w:p>
@@ -8973,7 +9671,7 @@
         <mc:AlternateContent>
           <mc:Choice Requires="wps">
             <w:drawing>
-              <wp:anchor distT="0" distB="0" distL="114300" distR="114300" simplePos="0" relativeHeight="251694080" behindDoc="0" locked="0" layoutInCell="1" allowOverlap="1" wp14:anchorId="0495EBA0" wp14:editId="4AF0DE94">
+              <wp:anchor distT="0" distB="0" distL="114300" distR="114300" simplePos="0" relativeHeight="251694080" behindDoc="0" locked="0" layoutInCell="1" allowOverlap="1" wp14:anchorId="0495EBA0" wp14:editId="043C8F1B">
                 <wp:simplePos x="0" y="0"/>
                 <wp:positionH relativeFrom="column">
                   <wp:posOffset>8224520</wp:posOffset>
@@ -9025,409 +9723,8 @@
           </mc:Choice>
           <mc:Fallback>
             <w:pict>
-              <v:shape w14:anchorId="0D84F1A5" id="Straight Arrow Connector 38" o:spid="_x0000_s1026" type="#_x0000_t32" style="position:absolute;margin-left:647.6pt;margin-top:303.25pt;width:20.75pt;height:3.3pt;flip:x y;z-index:251694080;visibility:visible;mso-wrap-style:square;mso-wrap-distance-left:9pt;mso-wrap-distance-top:0;mso-wrap-distance-right:9pt;mso-wrap-distance-bottom:0;mso-position-horizontal:absolute;mso-position-horizontal-relative:text;mso-position-vertical:absolute;mso-position-vertical-relative:text" o:gfxdata="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" strokecolor="black [3200]" strokeweight=".5pt">
+              <v:shape w14:anchorId="6A05D2AB" id="Straight Arrow Connector 38" o:spid="_x0000_s1026" type="#_x0000_t32" style="position:absolute;margin-left:647.6pt;margin-top:303.25pt;width:20.75pt;height:3.3pt;flip:x y;z-index:251694080;visibility:visible;mso-wrap-style:square;mso-wrap-distance-left:9pt;mso-wrap-distance-top:0;mso-wrap-distance-right:9pt;mso-wrap-distance-bottom:0;mso-position-horizontal:absolute;mso-position-horizontal-relative:text;mso-position-vertical:absolute;mso-position-vertical-relative:text" o:gfxdata="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" strokecolor="black [3200]" strokeweight=".5pt">
                 <v:stroke endarrow="block" joinstyle="miter"/>
-              </v:shape>
-            </w:pict>
-          </mc:Fallback>
-        </mc:AlternateContent>
-      </w:r>
-      <w:r>
-        <w:rPr>
-          <w:noProof/>
-        </w:rPr>
-        <mc:AlternateContent>
-          <mc:Choice Requires="wps">
-            <w:drawing>
-              <wp:anchor distT="0" distB="0" distL="114300" distR="114300" simplePos="0" relativeHeight="251691008" behindDoc="0" locked="0" layoutInCell="1" allowOverlap="1" wp14:anchorId="2C72C274" wp14:editId="1597AA29">
-                <wp:simplePos x="0" y="0"/>
-                <wp:positionH relativeFrom="column">
-                  <wp:posOffset>8488680</wp:posOffset>
-                </wp:positionH>
-                <wp:positionV relativeFrom="paragraph">
-                  <wp:posOffset>3346450</wp:posOffset>
-                </wp:positionV>
-                <wp:extent cx="979805" cy="1064895"/>
-                <wp:effectExtent l="0" t="0" r="10795" b="20955"/>
-                <wp:wrapNone/>
-                <wp:docPr id="36" name="Text Box 36"/>
-                <wp:cNvGraphicFramePr/>
-                <a:graphic xmlns:a="http://schemas.openxmlformats.org/drawingml/2006/main">
-                  <a:graphicData uri="http://schemas.microsoft.com/office/word/2010/wordprocessingShape">
-                    <wps:wsp>
-                      <wps:cNvSpPr txBox="1"/>
-                      <wps:spPr>
-                        <a:xfrm>
-                          <a:off x="0" y="0"/>
-                          <a:ext cx="979805" cy="1064895"/>
-                        </a:xfrm>
-                        <a:prstGeom prst="rect">
-                          <a:avLst/>
-                        </a:prstGeom>
-                        <a:solidFill>
-                          <a:schemeClr val="lt1"/>
-                        </a:solidFill>
-                        <a:ln w="6350">
-                          <a:solidFill>
-                            <a:prstClr val="black"/>
-                          </a:solidFill>
-                        </a:ln>
-                      </wps:spPr>
-                      <wps:txbx>
-                        <w:txbxContent>
-                          <w:p>
-                            <w:pPr>
-                              <w:rPr>
-                                <w:b/>
-                                <w:bCs/>
-                                <w:sz w:val="16"/>
-                                <w:szCs w:val="16"/>
-                                <w:lang w:val="en-US"/>
-                              </w:rPr>
-                            </w:pPr>
-                            <w:r>
-                              <w:rPr>
-                                <w:b/>
-                                <w:bCs/>
-                                <w:sz w:val="16"/>
-                                <w:szCs w:val="16"/>
-                                <w:lang w:val="en-US"/>
-                              </w:rPr>
-                              <w:t>schedules</w:t>
-                            </w:r>
-                          </w:p>
-                          <w:p>
-                            <w:pPr>
-                              <w:pStyle w:val="ListParagraph"/>
-                              <w:numPr>
-                                <w:ilvl w:val="0"/>
-                                <w:numId w:val="10"/>
-                              </w:numPr>
-                              <w:rPr>
-                                <w:sz w:val="16"/>
-                                <w:szCs w:val="16"/>
-                                <w:u w:val="single"/>
-                                <w:lang w:val="en-US"/>
-                              </w:rPr>
-                            </w:pPr>
-                            <w:r>
-                              <w:rPr>
-                                <w:sz w:val="16"/>
-                                <w:szCs w:val="16"/>
-                                <w:u w:val="single"/>
-                                <w:lang w:val="en-US"/>
-                              </w:rPr>
-                              <w:t>gameID</w:t>
-                            </w:r>
-                          </w:p>
-                          <w:p>
-                            <w:pPr>
-                              <w:pStyle w:val="ListParagraph"/>
-                              <w:numPr>
-                                <w:ilvl w:val="0"/>
-                                <w:numId w:val="10"/>
-                              </w:numPr>
-                              <w:rPr>
-                                <w:sz w:val="16"/>
-                                <w:szCs w:val="16"/>
-                                <w:lang w:val="en-US"/>
-                              </w:rPr>
-                            </w:pPr>
-                            <w:r>
-                              <w:rPr>
-                                <w:sz w:val="16"/>
-                                <w:szCs w:val="16"/>
-                                <w:lang w:val="en-US"/>
-                              </w:rPr>
-                              <w:t>seasonID</w:t>
-                            </w:r>
-                          </w:p>
-                          <w:p>
-                            <w:pPr>
-                              <w:pStyle w:val="ListParagraph"/>
-                              <w:numPr>
-                                <w:ilvl w:val="0"/>
-                                <w:numId w:val="10"/>
-                              </w:numPr>
-                              <w:rPr>
-                                <w:sz w:val="16"/>
-                                <w:szCs w:val="16"/>
-                                <w:lang w:val="en-US"/>
-                              </w:rPr>
-                            </w:pPr>
-                            <w:r>
-                              <w:rPr>
-                                <w:sz w:val="16"/>
-                                <w:szCs w:val="16"/>
-                                <w:lang w:val="en-US"/>
-                              </w:rPr>
-                              <w:t>gameType</w:t>
-                            </w:r>
-                          </w:p>
-                          <w:p>
-                            <w:pPr>
-                              <w:pStyle w:val="ListParagraph"/>
-                              <w:numPr>
-                                <w:ilvl w:val="0"/>
-                                <w:numId w:val="10"/>
-                              </w:numPr>
-                              <w:rPr>
-                                <w:sz w:val="16"/>
-                                <w:szCs w:val="16"/>
-                                <w:lang w:val="en-US"/>
-                              </w:rPr>
-                            </w:pPr>
-                            <w:r>
-                              <w:rPr>
-                                <w:sz w:val="16"/>
-                                <w:szCs w:val="16"/>
-                                <w:lang w:val="en-US"/>
-                              </w:rPr>
-                              <w:t>gameDate</w:t>
-                            </w:r>
-                          </w:p>
-                          <w:p>
-                            <w:pPr>
-                              <w:pStyle w:val="ListParagraph"/>
-                              <w:numPr>
-                                <w:ilvl w:val="0"/>
-                                <w:numId w:val="10"/>
-                              </w:numPr>
-                              <w:rPr>
-                                <w:sz w:val="16"/>
-                                <w:szCs w:val="16"/>
-                                <w:lang w:val="en-US"/>
-                              </w:rPr>
-                            </w:pPr>
-                            <w:r>
-                              <w:rPr>
-                                <w:sz w:val="16"/>
-                                <w:szCs w:val="16"/>
-                                <w:lang w:val="en-US"/>
-                              </w:rPr>
-                              <w:t>homeTeamID</w:t>
-                            </w:r>
-                          </w:p>
-                          <w:p>
-                            <w:pPr>
-                              <w:pStyle w:val="ListParagraph"/>
-                              <w:numPr>
-                                <w:ilvl w:val="0"/>
-                                <w:numId w:val="10"/>
-                              </w:numPr>
-                              <w:rPr>
-                                <w:sz w:val="16"/>
-                                <w:szCs w:val="16"/>
-                                <w:lang w:val="en-US"/>
-                              </w:rPr>
-                            </w:pPr>
-                            <w:r>
-                              <w:rPr>
-                                <w:sz w:val="16"/>
-                                <w:szCs w:val="16"/>
-                                <w:lang w:val="en-US"/>
-                              </w:rPr>
-                              <w:t>awayTeamID</w:t>
-                            </w:r>
-                          </w:p>
-                          <w:p>
-                            <w:pPr>
-                              <w:ind w:left="360"/>
-                              <w:rPr>
-                                <w:lang w:val="en-US"/>
-                              </w:rPr>
-                            </w:pPr>
-                          </w:p>
-                        </w:txbxContent>
-                      </wps:txbx>
-                      <wps:bodyPr rot="0" spcFirstLastPara="0" vertOverflow="overflow" horzOverflow="overflow" vert="horz" wrap="square" lIns="91440" tIns="45720" rIns="91440" bIns="45720" numCol="1" spcCol="0" rtlCol="0" fromWordArt="0" anchor="t" anchorCtr="0" forceAA="0" compatLnSpc="1">
-                        <a:prstTxWarp prst="textNoShape">
-                          <a:avLst/>
-                        </a:prstTxWarp>
-                        <a:noAutofit/>
-                      </wps:bodyPr>
-                    </wps:wsp>
-                  </a:graphicData>
-                </a:graphic>
-                <wp14:sizeRelH relativeFrom="margin">
-                  <wp14:pctWidth>0</wp14:pctWidth>
-                </wp14:sizeRelH>
-                <wp14:sizeRelV relativeFrom="margin">
-                  <wp14:pctHeight>0</wp14:pctHeight>
-                </wp14:sizeRelV>
-              </wp:anchor>
-            </w:drawing>
-          </mc:Choice>
-          <mc:Fallback>
-            <w:pict>
-              <v:shape w14:anchorId="2C72C274" id="Text Box 36" o:spid="_x0000_s1053" type="#_x0000_t202" style="position:absolute;margin-left:668.4pt;margin-top:263.5pt;width:77.15pt;height:83.85pt;z-index:251691008;visibility:visible;mso-wrap-style:square;mso-width-percent:0;mso-height-percent:0;mso-wrap-distance-left:9pt;mso-wrap-distance-top:0;mso-wrap-distance-right:9pt;mso-wrap-distance-bottom:0;mso-position-horizontal:absolute;mso-position-horizontal-relative:text;mso-position-vertical:absolute;mso-position-vertical-relative:text;mso-width-percent:0;mso-height-percent:0;mso-width-relative:margin;mso-height-relative:margin;v-text-anchor:top" o:gfxdata="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" fillcolor="white [3201]" strokeweight=".5pt">
-                <v:textbox>
-                  <w:txbxContent>
-                    <w:p>
-                      <w:pPr>
-                        <w:rPr>
-                          <w:b/>
-                          <w:bCs/>
-                          <w:sz w:val="16"/>
-                          <w:szCs w:val="16"/>
-                          <w:lang w:val="en-US"/>
-                        </w:rPr>
-                      </w:pPr>
-                      <w:r>
-                        <w:rPr>
-                          <w:b/>
-                          <w:bCs/>
-                          <w:sz w:val="16"/>
-                          <w:szCs w:val="16"/>
-                          <w:lang w:val="en-US"/>
-                        </w:rPr>
-                        <w:t>schedules</w:t>
-                      </w:r>
-                    </w:p>
-                    <w:p>
-                      <w:pPr>
-                        <w:pStyle w:val="ListParagraph"/>
-                        <w:numPr>
-                          <w:ilvl w:val="0"/>
-                          <w:numId w:val="10"/>
-                        </w:numPr>
-                        <w:rPr>
-                          <w:sz w:val="16"/>
-                          <w:szCs w:val="16"/>
-                          <w:u w:val="single"/>
-                          <w:lang w:val="en-US"/>
-                        </w:rPr>
-                      </w:pPr>
-                      <w:r>
-                        <w:rPr>
-                          <w:sz w:val="16"/>
-                          <w:szCs w:val="16"/>
-                          <w:u w:val="single"/>
-                          <w:lang w:val="en-US"/>
-                        </w:rPr>
-                        <w:t>gameID</w:t>
-                      </w:r>
-                    </w:p>
-                    <w:p>
-                      <w:pPr>
-                        <w:pStyle w:val="ListParagraph"/>
-                        <w:numPr>
-                          <w:ilvl w:val="0"/>
-                          <w:numId w:val="10"/>
-                        </w:numPr>
-                        <w:rPr>
-                          <w:sz w:val="16"/>
-                          <w:szCs w:val="16"/>
-                          <w:lang w:val="en-US"/>
-                        </w:rPr>
-                      </w:pPr>
-                      <w:r>
-                        <w:rPr>
-                          <w:sz w:val="16"/>
-                          <w:szCs w:val="16"/>
-                          <w:lang w:val="en-US"/>
-                        </w:rPr>
-                        <w:t>seasonID</w:t>
-                      </w:r>
-                    </w:p>
-                    <w:p>
-                      <w:pPr>
-                        <w:pStyle w:val="ListParagraph"/>
-                        <w:numPr>
-                          <w:ilvl w:val="0"/>
-                          <w:numId w:val="10"/>
-                        </w:numPr>
-                        <w:rPr>
-                          <w:sz w:val="16"/>
-                          <w:szCs w:val="16"/>
-                          <w:lang w:val="en-US"/>
-                        </w:rPr>
-                      </w:pPr>
-                      <w:r>
-                        <w:rPr>
-                          <w:sz w:val="16"/>
-                          <w:szCs w:val="16"/>
-                          <w:lang w:val="en-US"/>
-                        </w:rPr>
-                        <w:t>gameType</w:t>
-                      </w:r>
-                    </w:p>
-                    <w:p>
-                      <w:pPr>
-                        <w:pStyle w:val="ListParagraph"/>
-                        <w:numPr>
-                          <w:ilvl w:val="0"/>
-                          <w:numId w:val="10"/>
-                        </w:numPr>
-                        <w:rPr>
-                          <w:sz w:val="16"/>
-                          <w:szCs w:val="16"/>
-                          <w:lang w:val="en-US"/>
-                        </w:rPr>
-                      </w:pPr>
-                      <w:r>
-                        <w:rPr>
-                          <w:sz w:val="16"/>
-                          <w:szCs w:val="16"/>
-                          <w:lang w:val="en-US"/>
-                        </w:rPr>
-                        <w:t>gameDate</w:t>
-                      </w:r>
-                    </w:p>
-                    <w:p>
-                      <w:pPr>
-                        <w:pStyle w:val="ListParagraph"/>
-                        <w:numPr>
-                          <w:ilvl w:val="0"/>
-                          <w:numId w:val="10"/>
-                        </w:numPr>
-                        <w:rPr>
-                          <w:sz w:val="16"/>
-                          <w:szCs w:val="16"/>
-                          <w:lang w:val="en-US"/>
-                        </w:rPr>
-                      </w:pPr>
-                      <w:r>
-                        <w:rPr>
-                          <w:sz w:val="16"/>
-                          <w:szCs w:val="16"/>
-                          <w:lang w:val="en-US"/>
-                        </w:rPr>
-                        <w:t>homeTeamID</w:t>
-                      </w:r>
-                    </w:p>
-                    <w:p>
-                      <w:pPr>
-                        <w:pStyle w:val="ListParagraph"/>
-                        <w:numPr>
-                          <w:ilvl w:val="0"/>
-                          <w:numId w:val="10"/>
-                        </w:numPr>
-                        <w:rPr>
-                          <w:sz w:val="16"/>
-                          <w:szCs w:val="16"/>
-                          <w:lang w:val="en-US"/>
-                        </w:rPr>
-                      </w:pPr>
-                      <w:r>
-                        <w:rPr>
-                          <w:sz w:val="16"/>
-                          <w:szCs w:val="16"/>
-                          <w:lang w:val="en-US"/>
-                        </w:rPr>
-                        <w:t>awayTeamID</w:t>
-                      </w:r>
-                    </w:p>
-                    <w:p>
-                      <w:pPr>
-                        <w:ind w:left="360"/>
-                        <w:rPr>
-                          <w:lang w:val="en-US"/>
-                        </w:rPr>
-                      </w:pPr>
-                    </w:p>
-                  </w:txbxContent>
-                </v:textbox>
               </v:shape>
             </w:pict>
           </mc:Fallback>
@@ -9558,6 +9855,7 @@
                                 <w:lang w:val="en-US"/>
                               </w:rPr>
                             </w:pPr>
+                            <w:proofErr w:type="spellStart"/>
                             <w:r>
                               <w:rPr>
                                 <w:b/>
@@ -9568,6 +9866,7 @@
                               </w:rPr>
                               <w:t>draftsPick</w:t>
                             </w:r>
+                            <w:proofErr w:type="spellEnd"/>
                           </w:p>
                           <w:p>
                             <w:pPr>
@@ -9583,6 +9882,7 @@
                                 <w:lang w:val="en-US"/>
                               </w:rPr>
                             </w:pPr>
+                            <w:proofErr w:type="spellStart"/>
                             <w:r>
                               <w:rPr>
                                 <w:sz w:val="16"/>
@@ -9592,6 +9892,7 @@
                               </w:rPr>
                               <w:t>draftYear</w:t>
                             </w:r>
+                            <w:proofErr w:type="spellEnd"/>
                           </w:p>
                           <w:p>
                             <w:pPr>
@@ -9629,6 +9930,7 @@
                                 <w:lang w:val="en-US"/>
                               </w:rPr>
                             </w:pPr>
+                            <w:proofErr w:type="spellStart"/>
                             <w:r>
                               <w:rPr>
                                 <w:sz w:val="16"/>
@@ -9638,6 +9940,7 @@
                               </w:rPr>
                               <w:t>pickOverall</w:t>
                             </w:r>
+                            <w:proofErr w:type="spellEnd"/>
                           </w:p>
                           <w:p>
                             <w:pPr>
@@ -9652,6 +9955,7 @@
                                 <w:lang w:val="en-US"/>
                               </w:rPr>
                             </w:pPr>
+                            <w:proofErr w:type="spellStart"/>
                             <w:r>
                               <w:rPr>
                                 <w:sz w:val="16"/>
@@ -9660,6 +9964,7 @@
                               </w:rPr>
                               <w:t>pickInRound</w:t>
                             </w:r>
+                            <w:proofErr w:type="spellEnd"/>
                           </w:p>
                           <w:p>
                             <w:pPr>
@@ -9674,6 +9979,7 @@
                                 <w:lang w:val="en-US"/>
                               </w:rPr>
                             </w:pPr>
+                            <w:proofErr w:type="spellStart"/>
                             <w:r>
                               <w:rPr>
                                 <w:sz w:val="16"/>
@@ -9682,6 +9988,7 @@
                               </w:rPr>
                               <w:t>teamID</w:t>
                             </w:r>
+                            <w:proofErr w:type="spellEnd"/>
                           </w:p>
                           <w:p>
                             <w:pPr>
@@ -9696,6 +10003,7 @@
                                 <w:lang w:val="en-US"/>
                               </w:rPr>
                             </w:pPr>
+                            <w:proofErr w:type="spellStart"/>
                             <w:r>
                               <w:rPr>
                                 <w:sz w:val="16"/>
@@ -9704,6 +10012,7 @@
                               </w:rPr>
                               <w:t>prospectID</w:t>
                             </w:r>
+                            <w:proofErr w:type="spellEnd"/>
                           </w:p>
                           <w:p>
                             <w:pPr>
@@ -9718,6 +10027,7 @@
                                 <w:lang w:val="en-US"/>
                               </w:rPr>
                             </w:pPr>
+                            <w:proofErr w:type="spellStart"/>
                             <w:r>
                               <w:rPr>
                                 <w:sz w:val="16"/>
@@ -9726,6 +10036,7 @@
                               </w:rPr>
                               <w:t>fullName</w:t>
                             </w:r>
+                            <w:proofErr w:type="spellEnd"/>
                           </w:p>
                         </w:txbxContent>
                       </wps:txbx>
@@ -9762,6 +10073,7 @@
                           <w:lang w:val="en-US"/>
                         </w:rPr>
                       </w:pPr>
+                      <w:proofErr w:type="spellStart"/>
                       <w:r>
                         <w:rPr>
                           <w:b/>
@@ -9772,6 +10084,7 @@
                         </w:rPr>
                         <w:t>draftsPick</w:t>
                       </w:r>
+                      <w:proofErr w:type="spellEnd"/>
                     </w:p>
                     <w:p>
                       <w:pPr>
@@ -9787,6 +10100,7 @@
                           <w:lang w:val="en-US"/>
                         </w:rPr>
                       </w:pPr>
+                      <w:proofErr w:type="spellStart"/>
                       <w:r>
                         <w:rPr>
                           <w:sz w:val="16"/>
@@ -9796,6 +10110,7 @@
                         </w:rPr>
                         <w:t>draftYear</w:t>
                       </w:r>
+                      <w:proofErr w:type="spellEnd"/>
                     </w:p>
                     <w:p>
                       <w:pPr>
@@ -9833,6 +10148,7 @@
                           <w:lang w:val="en-US"/>
                         </w:rPr>
                       </w:pPr>
+                      <w:proofErr w:type="spellStart"/>
                       <w:r>
                         <w:rPr>
                           <w:sz w:val="16"/>
@@ -9842,6 +10158,7 @@
                         </w:rPr>
                         <w:t>pickOverall</w:t>
                       </w:r>
+                      <w:proofErr w:type="spellEnd"/>
                     </w:p>
                     <w:p>
                       <w:pPr>
@@ -9856,6 +10173,7 @@
                           <w:lang w:val="en-US"/>
                         </w:rPr>
                       </w:pPr>
+                      <w:proofErr w:type="spellStart"/>
                       <w:r>
                         <w:rPr>
                           <w:sz w:val="16"/>
@@ -9864,6 +10182,7 @@
                         </w:rPr>
                         <w:t>pickInRound</w:t>
                       </w:r>
+                      <w:proofErr w:type="spellEnd"/>
                     </w:p>
                     <w:p>
                       <w:pPr>
@@ -9878,6 +10197,7 @@
                           <w:lang w:val="en-US"/>
                         </w:rPr>
                       </w:pPr>
+                      <w:proofErr w:type="spellStart"/>
                       <w:r>
                         <w:rPr>
                           <w:sz w:val="16"/>
@@ -9886,6 +10206,7 @@
                         </w:rPr>
                         <w:t>teamID</w:t>
                       </w:r>
+                      <w:proofErr w:type="spellEnd"/>
                     </w:p>
                     <w:p>
                       <w:pPr>
@@ -9900,6 +10221,7 @@
                           <w:lang w:val="en-US"/>
                         </w:rPr>
                       </w:pPr>
+                      <w:proofErr w:type="spellStart"/>
                       <w:r>
                         <w:rPr>
                           <w:sz w:val="16"/>
@@ -9908,6 +10230,7 @@
                         </w:rPr>
                         <w:t>prospectID</w:t>
                       </w:r>
+                      <w:proofErr w:type="spellEnd"/>
                     </w:p>
                     <w:p>
                       <w:pPr>
@@ -9922,6 +10245,7 @@
                           <w:lang w:val="en-US"/>
                         </w:rPr>
                       </w:pPr>
+                      <w:proofErr w:type="spellStart"/>
                       <w:r>
                         <w:rPr>
                           <w:sz w:val="16"/>
@@ -9930,6 +10254,7 @@
                         </w:rPr>
                         <w:t>fullName</w:t>
                       </w:r>
+                      <w:proofErr w:type="spellEnd"/>
                     </w:p>
                   </w:txbxContent>
                 </v:textbox>
@@ -10316,6 +10641,7 @@
                                 <w:lang w:val="en-US"/>
                               </w:rPr>
                             </w:pPr>
+                            <w:proofErr w:type="spellStart"/>
                             <w:r>
                               <w:rPr>
                                 <w:sz w:val="16"/>
@@ -10325,6 +10651,7 @@
                               </w:rPr>
                               <w:t>teamID</w:t>
                             </w:r>
+                            <w:proofErr w:type="spellEnd"/>
                           </w:p>
                           <w:p>
                             <w:pPr>
@@ -10339,6 +10666,7 @@
                                 <w:lang w:val="en-US"/>
                               </w:rPr>
                             </w:pPr>
+                            <w:proofErr w:type="spellStart"/>
                             <w:r>
                               <w:rPr>
                                 <w:sz w:val="16"/>
@@ -10347,6 +10675,7 @@
                               </w:rPr>
                               <w:t>venueName</w:t>
                             </w:r>
+                            <w:proofErr w:type="spellEnd"/>
                           </w:p>
                           <w:p>
                             <w:pPr>
@@ -10361,6 +10690,7 @@
                                 <w:lang w:val="en-US"/>
                               </w:rPr>
                             </w:pPr>
+                            <w:proofErr w:type="spellStart"/>
                             <w:r>
                               <w:rPr>
                                 <w:sz w:val="16"/>
@@ -10369,6 +10699,7 @@
                               </w:rPr>
                               <w:t>venueCity</w:t>
                             </w:r>
+                            <w:proofErr w:type="spellEnd"/>
                           </w:p>
                           <w:p>
                             <w:pPr>
@@ -10383,6 +10714,7 @@
                                 <w:lang w:val="en-US"/>
                               </w:rPr>
                             </w:pPr>
+                            <w:proofErr w:type="spellStart"/>
                             <w:r>
                               <w:rPr>
                                 <w:sz w:val="16"/>
@@ -10391,6 +10723,7 @@
                               </w:rPr>
                               <w:t>timeZone</w:t>
                             </w:r>
+                            <w:proofErr w:type="spellEnd"/>
                           </w:p>
                           <w:p>
                             <w:pPr>
@@ -10427,6 +10760,7 @@
                                 <w:lang w:val="en-US"/>
                               </w:rPr>
                             </w:pPr>
+                            <w:proofErr w:type="spellStart"/>
                             <w:r>
                               <w:rPr>
                                 <w:sz w:val="16"/>
@@ -10435,6 +10769,7 @@
                               </w:rPr>
                               <w:t>divisionID</w:t>
                             </w:r>
+                            <w:proofErr w:type="spellEnd"/>
                           </w:p>
                           <w:p>
                             <w:pPr>
@@ -10449,6 +10784,7 @@
                                 <w:lang w:val="en-US"/>
                               </w:rPr>
                             </w:pPr>
+                            <w:proofErr w:type="spellStart"/>
                             <w:r>
                               <w:rPr>
                                 <w:sz w:val="16"/>
@@ -10457,6 +10793,7 @@
                               </w:rPr>
                               <w:t>officialSiteUrl</w:t>
                             </w:r>
+                            <w:proofErr w:type="spellEnd"/>
                           </w:p>
                           <w:p>
                             <w:pPr>
@@ -10471,6 +10808,7 @@
                                 <w:lang w:val="en-US"/>
                               </w:rPr>
                             </w:pPr>
+                            <w:proofErr w:type="spellStart"/>
                             <w:r>
                               <w:rPr>
                                 <w:sz w:val="16"/>
@@ -10479,6 +10817,7 @@
                               </w:rPr>
                               <w:t>franchiseID</w:t>
                             </w:r>
+                            <w:proofErr w:type="spellEnd"/>
                           </w:p>
                         </w:txbxContent>
                       </wps:txbx>
@@ -10550,6 +10889,7 @@
                           <w:lang w:val="en-US"/>
                         </w:rPr>
                       </w:pPr>
+                      <w:proofErr w:type="spellStart"/>
                       <w:r>
                         <w:rPr>
                           <w:sz w:val="16"/>
@@ -10559,6 +10899,7 @@
                         </w:rPr>
                         <w:t>teamID</w:t>
                       </w:r>
+                      <w:proofErr w:type="spellEnd"/>
                     </w:p>
                     <w:p>
                       <w:pPr>
@@ -10573,6 +10914,7 @@
                           <w:lang w:val="en-US"/>
                         </w:rPr>
                       </w:pPr>
+                      <w:proofErr w:type="spellStart"/>
                       <w:r>
                         <w:rPr>
                           <w:sz w:val="16"/>
@@ -10581,6 +10923,7 @@
                         </w:rPr>
                         <w:t>venueName</w:t>
                       </w:r>
+                      <w:proofErr w:type="spellEnd"/>
                     </w:p>
                     <w:p>
                       <w:pPr>
@@ -10595,6 +10938,7 @@
                           <w:lang w:val="en-US"/>
                         </w:rPr>
                       </w:pPr>
+                      <w:proofErr w:type="spellStart"/>
                       <w:r>
                         <w:rPr>
                           <w:sz w:val="16"/>
@@ -10603,6 +10947,7 @@
                         </w:rPr>
                         <w:t>venueCity</w:t>
                       </w:r>
+                      <w:proofErr w:type="spellEnd"/>
                     </w:p>
                     <w:p>
                       <w:pPr>
@@ -10617,6 +10962,7 @@
                           <w:lang w:val="en-US"/>
                         </w:rPr>
                       </w:pPr>
+                      <w:proofErr w:type="spellStart"/>
                       <w:r>
                         <w:rPr>
                           <w:sz w:val="16"/>
@@ -10625,6 +10971,7 @@
                         </w:rPr>
                         <w:t>timeZone</w:t>
                       </w:r>
+                      <w:proofErr w:type="spellEnd"/>
                     </w:p>
                     <w:p>
                       <w:pPr>
@@ -10661,6 +11008,7 @@
                           <w:lang w:val="en-US"/>
                         </w:rPr>
                       </w:pPr>
+                      <w:proofErr w:type="spellStart"/>
                       <w:r>
                         <w:rPr>
                           <w:sz w:val="16"/>
@@ -10669,6 +11017,7 @@
                         </w:rPr>
                         <w:t>divisionID</w:t>
                       </w:r>
+                      <w:proofErr w:type="spellEnd"/>
                     </w:p>
                     <w:p>
                       <w:pPr>
@@ -10683,6 +11032,7 @@
                           <w:lang w:val="en-US"/>
                         </w:rPr>
                       </w:pPr>
+                      <w:proofErr w:type="spellStart"/>
                       <w:r>
                         <w:rPr>
                           <w:sz w:val="16"/>
@@ -10691,6 +11041,7 @@
                         </w:rPr>
                         <w:t>officialSiteUrl</w:t>
                       </w:r>
+                      <w:proofErr w:type="spellEnd"/>
                     </w:p>
                     <w:p>
                       <w:pPr>
@@ -10705,6 +11056,7 @@
                           <w:lang w:val="en-US"/>
                         </w:rPr>
                       </w:pPr>
+                      <w:proofErr w:type="spellStart"/>
                       <w:r>
                         <w:rPr>
                           <w:sz w:val="16"/>
@@ -10713,6 +11065,7 @@
                         </w:rPr>
                         <w:t>franchiseID</w:t>
                       </w:r>
+                      <w:proofErr w:type="spellEnd"/>
                     </w:p>
                   </w:txbxContent>
                 </v:textbox>
@@ -11113,6 +11466,7 @@
                                 <w:lang w:val="en-US"/>
                               </w:rPr>
                             </w:pPr>
+                            <w:proofErr w:type="spellStart"/>
                             <w:r>
                               <w:rPr>
                                 <w:sz w:val="16"/>
@@ -11122,6 +11476,7 @@
                               </w:rPr>
                               <w:t>prospectID</w:t>
                             </w:r>
+                            <w:proofErr w:type="spellEnd"/>
                           </w:p>
                           <w:p>
                             <w:pPr>
@@ -11136,6 +11491,7 @@
                                 <w:lang w:val="en-US"/>
                               </w:rPr>
                             </w:pPr>
+                            <w:proofErr w:type="spellStart"/>
                             <w:r>
                               <w:rPr>
                                 <w:sz w:val="16"/>
@@ -11144,6 +11500,7 @@
                               </w:rPr>
                               <w:t>firstName</w:t>
                             </w:r>
+                            <w:proofErr w:type="spellEnd"/>
                           </w:p>
                           <w:p>
                             <w:pPr>
@@ -11158,6 +11515,7 @@
                                 <w:lang w:val="en-US"/>
                               </w:rPr>
                             </w:pPr>
+                            <w:proofErr w:type="spellStart"/>
                             <w:r>
                               <w:rPr>
                                 <w:sz w:val="16"/>
@@ -11166,6 +11524,7 @@
                               </w:rPr>
                               <w:t>lastName</w:t>
                             </w:r>
+                            <w:proofErr w:type="spellEnd"/>
                           </w:p>
                           <w:p>
                             <w:pPr>
@@ -11202,6 +11561,7 @@
                                 <w:lang w:val="en-US"/>
                               </w:rPr>
                             </w:pPr>
+                            <w:proofErr w:type="spellStart"/>
                             <w:r>
                               <w:rPr>
                                 <w:sz w:val="16"/>
@@ -11210,6 +11570,7 @@
                               </w:rPr>
                               <w:t>birthCity</w:t>
                             </w:r>
+                            <w:proofErr w:type="spellEnd"/>
                           </w:p>
                           <w:p>
                             <w:pPr>
@@ -11224,6 +11585,7 @@
                                 <w:lang w:val="en-US"/>
                               </w:rPr>
                             </w:pPr>
+                            <w:proofErr w:type="spellStart"/>
                             <w:r>
                               <w:rPr>
                                 <w:sz w:val="16"/>
@@ -11232,6 +11594,7 @@
                               </w:rPr>
                               <w:t>birthStateProvince</w:t>
                             </w:r>
+                            <w:proofErr w:type="spellEnd"/>
                           </w:p>
                           <w:p>
                             <w:pPr>
@@ -11246,6 +11609,7 @@
                                 <w:lang w:val="en-US"/>
                               </w:rPr>
                             </w:pPr>
+                            <w:proofErr w:type="spellStart"/>
                             <w:r>
                               <w:rPr>
                                 <w:sz w:val="16"/>
@@ -11254,6 +11618,7 @@
                               </w:rPr>
                               <w:t>birthCountry</w:t>
                             </w:r>
+                            <w:proofErr w:type="spellEnd"/>
                           </w:p>
                           <w:p>
                             <w:pPr>
@@ -11356,6 +11721,7 @@
                                 <w:lang w:val="en-US"/>
                               </w:rPr>
                             </w:pPr>
+                            <w:proofErr w:type="spellStart"/>
                             <w:r>
                               <w:rPr>
                                 <w:sz w:val="16"/>
@@ -11364,6 +11730,7 @@
                               </w:rPr>
                               <w:t>nhlPlayerID</w:t>
                             </w:r>
+                            <w:proofErr w:type="spellEnd"/>
                           </w:p>
                           <w:p>
                             <w:pPr>
@@ -11378,6 +11745,7 @@
                                 <w:lang w:val="en-US"/>
                               </w:rPr>
                             </w:pPr>
+                            <w:proofErr w:type="spellStart"/>
                             <w:r>
                               <w:rPr>
                                 <w:sz w:val="16"/>
@@ -11386,6 +11754,7 @@
                               </w:rPr>
                               <w:t>amateurTeam</w:t>
                             </w:r>
+                            <w:proofErr w:type="spellEnd"/>
                           </w:p>
                           <w:p>
                             <w:pPr>
@@ -11400,6 +11769,7 @@
                                 <w:lang w:val="en-US"/>
                               </w:rPr>
                             </w:pPr>
+                            <w:proofErr w:type="spellStart"/>
                             <w:r>
                               <w:rPr>
                                 <w:sz w:val="16"/>
@@ -11408,6 +11778,7 @@
                               </w:rPr>
                               <w:t>amateurLeague</w:t>
                             </w:r>
+                            <w:proofErr w:type="spellEnd"/>
                           </w:p>
                         </w:txbxContent>
                       </wps:txbx>
@@ -11481,6 +11852,7 @@
                           <w:lang w:val="en-US"/>
                         </w:rPr>
                       </w:pPr>
+                      <w:proofErr w:type="spellStart"/>
                       <w:r>
                         <w:rPr>
                           <w:sz w:val="16"/>
@@ -11490,6 +11862,7 @@
                         </w:rPr>
                         <w:t>prospectID</w:t>
                       </w:r>
+                      <w:proofErr w:type="spellEnd"/>
                     </w:p>
                     <w:p>
                       <w:pPr>
@@ -11504,6 +11877,7 @@
                           <w:lang w:val="en-US"/>
                         </w:rPr>
                       </w:pPr>
+                      <w:proofErr w:type="spellStart"/>
                       <w:r>
                         <w:rPr>
                           <w:sz w:val="16"/>
@@ -11512,6 +11886,7 @@
                         </w:rPr>
                         <w:t>firstName</w:t>
                       </w:r>
+                      <w:proofErr w:type="spellEnd"/>
                     </w:p>
                     <w:p>
                       <w:pPr>
@@ -11526,6 +11901,7 @@
                           <w:lang w:val="en-US"/>
                         </w:rPr>
                       </w:pPr>
+                      <w:proofErr w:type="spellStart"/>
                       <w:r>
                         <w:rPr>
                           <w:sz w:val="16"/>
@@ -11534,6 +11910,7 @@
                         </w:rPr>
                         <w:t>lastName</w:t>
                       </w:r>
+                      <w:proofErr w:type="spellEnd"/>
                     </w:p>
                     <w:p>
                       <w:pPr>
@@ -11570,6 +11947,7 @@
                           <w:lang w:val="en-US"/>
                         </w:rPr>
                       </w:pPr>
+                      <w:proofErr w:type="spellStart"/>
                       <w:r>
                         <w:rPr>
                           <w:sz w:val="16"/>
@@ -11578,6 +11956,7 @@
                         </w:rPr>
                         <w:t>birthCity</w:t>
                       </w:r>
+                      <w:proofErr w:type="spellEnd"/>
                     </w:p>
                     <w:p>
                       <w:pPr>
@@ -11592,6 +11971,7 @@
                           <w:lang w:val="en-US"/>
                         </w:rPr>
                       </w:pPr>
+                      <w:proofErr w:type="spellStart"/>
                       <w:r>
                         <w:rPr>
                           <w:sz w:val="16"/>
@@ -11600,6 +11980,7 @@
                         </w:rPr>
                         <w:t>birthStateProvince</w:t>
                       </w:r>
+                      <w:proofErr w:type="spellEnd"/>
                     </w:p>
                     <w:p>
                       <w:pPr>
@@ -11614,6 +11995,7 @@
                           <w:lang w:val="en-US"/>
                         </w:rPr>
                       </w:pPr>
+                      <w:proofErr w:type="spellStart"/>
                       <w:r>
                         <w:rPr>
                           <w:sz w:val="16"/>
@@ -11622,6 +12004,7 @@
                         </w:rPr>
                         <w:t>birthCountry</w:t>
                       </w:r>
+                      <w:proofErr w:type="spellEnd"/>
                     </w:p>
                     <w:p>
                       <w:pPr>
@@ -11724,6 +12107,7 @@
                           <w:lang w:val="en-US"/>
                         </w:rPr>
                       </w:pPr>
+                      <w:proofErr w:type="spellStart"/>
                       <w:r>
                         <w:rPr>
                           <w:sz w:val="16"/>
@@ -11732,6 +12116,7 @@
                         </w:rPr>
                         <w:t>nhlPlayerID</w:t>
                       </w:r>
+                      <w:proofErr w:type="spellEnd"/>
                     </w:p>
                     <w:p>
                       <w:pPr>
@@ -11746,6 +12131,7 @@
                           <w:lang w:val="en-US"/>
                         </w:rPr>
                       </w:pPr>
+                      <w:proofErr w:type="spellStart"/>
                       <w:r>
                         <w:rPr>
                           <w:sz w:val="16"/>
@@ -11754,6 +12140,7 @@
                         </w:rPr>
                         <w:t>amateurTeam</w:t>
                       </w:r>
+                      <w:proofErr w:type="spellEnd"/>
                     </w:p>
                     <w:p>
                       <w:pPr>
@@ -11768,6 +12155,7 @@
                           <w:lang w:val="en-US"/>
                         </w:rPr>
                       </w:pPr>
+                      <w:proofErr w:type="spellStart"/>
                       <w:r>
                         <w:rPr>
                           <w:sz w:val="16"/>
@@ -11776,6 +12164,7 @@
                         </w:rPr>
                         <w:t>amateurLeague</w:t>
                       </w:r>
+                      <w:proofErr w:type="spellEnd"/>
                     </w:p>
                   </w:txbxContent>
                 </v:textbox>
@@ -12104,6 +12493,7 @@
                                 <w:lang w:val="en-US"/>
                               </w:rPr>
                             </w:pPr>
+                            <w:proofErr w:type="spellStart"/>
                             <w:r>
                               <w:rPr>
                                 <w:b/>
@@ -12114,6 +12504,7 @@
                               </w:rPr>
                               <w:t>prospectCategory</w:t>
                             </w:r>
+                            <w:proofErr w:type="spellEnd"/>
                           </w:p>
                           <w:p>
                             <w:pPr>
@@ -12129,6 +12520,7 @@
                                 <w:lang w:val="en-US"/>
                               </w:rPr>
                             </w:pPr>
+                            <w:proofErr w:type="spellStart"/>
                             <w:r>
                               <w:rPr>
                                 <w:sz w:val="16"/>
@@ -12138,6 +12530,7 @@
                               </w:rPr>
                               <w:t>prospectCategoryID</w:t>
                             </w:r>
+                            <w:proofErr w:type="spellEnd"/>
                           </w:p>
                           <w:p>
                             <w:pPr>
@@ -12152,6 +12545,7 @@
                                 <w:lang w:val="en-US"/>
                               </w:rPr>
                             </w:pPr>
+                            <w:proofErr w:type="spellStart"/>
                             <w:r>
                               <w:rPr>
                                 <w:sz w:val="16"/>
@@ -12160,6 +12554,7 @@
                               </w:rPr>
                               <w:t>prospectCategoryName</w:t>
                             </w:r>
+                            <w:proofErr w:type="spellEnd"/>
                           </w:p>
                           <w:p>
                             <w:pPr>
@@ -12203,6 +12598,7 @@
                           <w:lang w:val="en-US"/>
                         </w:rPr>
                       </w:pPr>
+                      <w:proofErr w:type="spellStart"/>
                       <w:r>
                         <w:rPr>
                           <w:b/>
@@ -12213,6 +12609,7 @@
                         </w:rPr>
                         <w:t>prospectCategory</w:t>
                       </w:r>
+                      <w:proofErr w:type="spellEnd"/>
                     </w:p>
                     <w:p>
                       <w:pPr>
@@ -12228,6 +12625,7 @@
                           <w:lang w:val="en-US"/>
                         </w:rPr>
                       </w:pPr>
+                      <w:proofErr w:type="spellStart"/>
                       <w:r>
                         <w:rPr>
                           <w:sz w:val="16"/>
@@ -12237,6 +12635,7 @@
                         </w:rPr>
                         <w:t>prospectCategoryID</w:t>
                       </w:r>
+                      <w:proofErr w:type="spellEnd"/>
                     </w:p>
                     <w:p>
                       <w:pPr>
@@ -12251,6 +12650,7 @@
                           <w:lang w:val="en-US"/>
                         </w:rPr>
                       </w:pPr>
+                      <w:proofErr w:type="spellStart"/>
                       <w:r>
                         <w:rPr>
                           <w:sz w:val="16"/>
@@ -12259,6 +12659,7 @@
                         </w:rPr>
                         <w:t>prospectCategoryName</w:t>
                       </w:r>
+                      <w:proofErr w:type="spellEnd"/>
                     </w:p>
                     <w:p>
                       <w:pPr>

</xml_diff>